<commit_message>
update bab 3 black box
</commit_message>
<xml_diff>
--- a/full/Skripsi_2020.docx
+++ b/full/Skripsi_2020.docx
@@ -777,7 +777,23 @@
           <w:sz w:val="24"/>
           <w:szCs w:val="24"/>
         </w:rPr>
-        <w:t xml:space="preserve"> ada 887 Tindak Pidana Korupsi yang ditangani KPK, dengan peringkat pertama adalah penyapan dengan 564 kasus, dan Pengadaan Barang</w:t>
+        <w:t xml:space="preserve"> ada 887 Tindak Pidana Korupsi yang ditangani KPK, dengan peringkat pertama adalah peny</w:t>
+      </w:r>
+      <w:r>
+        <w:rPr>
+          <w:rFonts w:ascii="Times New Roman" w:hAnsi="Times New Roman" w:cs="Times New Roman"/>
+          <w:sz w:val="24"/>
+          <w:szCs w:val="24"/>
+        </w:rPr>
+        <w:t>u</w:t>
+      </w:r>
+      <w:r>
+        <w:rPr>
+          <w:rFonts w:ascii="Times New Roman" w:hAnsi="Times New Roman" w:cs="Times New Roman"/>
+          <w:sz w:val="24"/>
+          <w:szCs w:val="24"/>
+        </w:rPr>
+        <w:t>apan dengan 564 kasus, dan Pengadaan Barang</w:t>
       </w:r>
       <w:r>
         <w:rPr>
@@ -962,7 +978,23 @@
           <w:szCs w:val="24"/>
         </w:rPr>
         <w:lastRenderedPageBreak/>
-        <w:t xml:space="preserve">Bojonegoro Open Sistem (BOS) merupakan sebuah aplikasi keterbukaan data kontrak yang dikembangkan oleh Pemerintah Kabupaten Bojonegoro yang bertujuan agar masyarakat bisa terlibat dalam pengawasan pengadaan Barang/Jasa. Data dari Bojonegoro Open Sistem berasal dari input Organisasi Perangkat Daerah (OPD) terkait, namun setalah beberapa bulan data di aplikasi Bojonegoro Open Sistem tidak lagi diinput oleh OPD. Menurut beberapa OPD aplikasi ini hanya menambah pekerjaan mereka, karena selain diinput di aplikasi Bojonegoro Open Sistem data kontrak tersebut harus diinput di aplikasi lain seperti SiRUP dan LPSE. Factor lain yang menjadi penyebab dari tidak diinputkannya lagi data pengadaan di aplikasi adalah karena, aplikasi </w:t>
+        <w:t xml:space="preserve">Bojonegoro Open Sistem (BOS) merupakan sebuah aplikasi keterbukaan data kontrak yang dikembangkan oleh Pemerintah Kabupaten Bojonegoro yang bertujuan agar masyarakat bisa terlibat dalam pengawasan pengadaan Barang/Jasa. Data dari Bojonegoro Open Sistem berasal dari input Organisasi Perangkat </w:t>
+      </w:r>
+      <w:r>
+        <w:rPr>
+          <w:rFonts w:ascii="Times New Roman" w:hAnsi="Times New Roman" w:cs="Times New Roman"/>
+          <w:sz w:val="24"/>
+          <w:szCs w:val="24"/>
+        </w:rPr>
+        <w:t>Daerah (OPD) terkait, namun sete</w:t>
+      </w:r>
+      <w:r>
+        <w:rPr>
+          <w:rFonts w:ascii="Times New Roman" w:hAnsi="Times New Roman" w:cs="Times New Roman"/>
+          <w:sz w:val="24"/>
+          <w:szCs w:val="24"/>
+        </w:rPr>
+        <w:t xml:space="preserve">lah beberapa bulan data di aplikasi Bojonegoro Open Sistem tidak lagi diinput oleh OPD. Menurut beberapa OPD aplikasi ini hanya menambah pekerjaan mereka, karena selain diinput di aplikasi Bojonegoro Open Sistem data kontrak tersebut harus diinput di aplikasi lain seperti SiRUP dan LPSE. Factor lain yang menjadi penyebab dari tidak diinputkannya lagi data pengadaan di aplikasi adalah karena, aplikasi </w:t>
       </w:r>
       <w:r>
         <w:rPr>
@@ -1141,7 +1173,7 @@
           <w:numId w:val="23"/>
         </w:numPr>
         <w:spacing w:after="0" w:line="480" w:lineRule="auto"/>
-        <w:ind w:left="1080"/>
+        <w:ind w:left="927"/>
         <w:jc w:val="both"/>
         <w:rPr>
           <w:rFonts w:ascii="Times New Roman" w:hAnsi="Times New Roman" w:cs="Times New Roman"/>
@@ -1863,7 +1895,91 @@
           <w:sz w:val="24"/>
         </w:rPr>
         <w:lastRenderedPageBreak/>
-        <w:t>Bootsrap telah menyediakan kumpulan komponen class interface dasar yang telah dirancang sedemikian rupa untuk menciptakan sebuah tampilan yang menarik dan ringan. Selain komponen class interface, bootsrap juga memiliki grid yang berfungsi untuk mengatur layout pada halaman website. Selain itu developer juga dapat menambahkan class dan CSS sendiri, sehingga memungkinkan untuk membuat desain yang lebih variatif. Salah satu contoh website yang menggunakan framework bootsrap yaitu twitter. Bootstrap sendiri sebenarnya dikembangkan oleh developer twitter sehingga bootsrap sering juga disebut dengan “ twitterbootsrap “.</w:t>
+        <w:t>Boots</w:t>
+      </w:r>
+      <w:r>
+        <w:rPr>
+          <w:rFonts w:ascii="Times New Roman" w:hAnsi="Times New Roman" w:cs="Times New Roman"/>
+          <w:sz w:val="24"/>
+        </w:rPr>
+        <w:t>t</w:t>
+      </w:r>
+      <w:r>
+        <w:rPr>
+          <w:rFonts w:ascii="Times New Roman" w:hAnsi="Times New Roman" w:cs="Times New Roman"/>
+          <w:sz w:val="24"/>
+        </w:rPr>
+        <w:t>rap telah menyediakan kumpulan komponen class interface dasar yang telah dirancang sedemikian rupa untuk menciptakan sebuah tampilan yang menarik dan ringan. Selain komponen class interface, boots</w:t>
+      </w:r>
+      <w:r>
+        <w:rPr>
+          <w:rFonts w:ascii="Times New Roman" w:hAnsi="Times New Roman" w:cs="Times New Roman"/>
+          <w:sz w:val="24"/>
+        </w:rPr>
+        <w:t>t</w:t>
+      </w:r>
+      <w:r>
+        <w:rPr>
+          <w:rFonts w:ascii="Times New Roman" w:hAnsi="Times New Roman" w:cs="Times New Roman"/>
+          <w:sz w:val="24"/>
+        </w:rPr>
+        <w:t>rap juga memiliki grid yang berfungsi untuk mengatur layout pada halaman website. Selain itu developer juga dapat menambahkan class dan CSS sendiri, sehingga memungkinkan untuk membuat desain yang lebih variatif. Salah satu contoh website yang menggunakan framework boots</w:t>
+      </w:r>
+      <w:r>
+        <w:rPr>
+          <w:rFonts w:ascii="Times New Roman" w:hAnsi="Times New Roman" w:cs="Times New Roman"/>
+          <w:sz w:val="24"/>
+        </w:rPr>
+        <w:t>t</w:t>
+      </w:r>
+      <w:r>
+        <w:rPr>
+          <w:rFonts w:ascii="Times New Roman" w:hAnsi="Times New Roman" w:cs="Times New Roman"/>
+          <w:sz w:val="24"/>
+        </w:rPr>
+        <w:t>rap yaitu twitter. Bootstrap sendiri sebenarnya dikembangkan oleh developer twitter sehingga boots</w:t>
+      </w:r>
+      <w:r>
+        <w:rPr>
+          <w:rFonts w:ascii="Times New Roman" w:hAnsi="Times New Roman" w:cs="Times New Roman"/>
+          <w:sz w:val="24"/>
+        </w:rPr>
+        <w:t>t</w:t>
+      </w:r>
+      <w:r>
+        <w:rPr>
+          <w:rFonts w:ascii="Times New Roman" w:hAnsi="Times New Roman" w:cs="Times New Roman"/>
+          <w:sz w:val="24"/>
+        </w:rPr>
+        <w:t>rap sering juga disebut dengan “ twitter</w:t>
+      </w:r>
+      <w:r>
+        <w:rPr>
+          <w:rFonts w:ascii="Times New Roman" w:hAnsi="Times New Roman" w:cs="Times New Roman"/>
+          <w:sz w:val="24"/>
+        </w:rPr>
+        <w:t xml:space="preserve"> </w:t>
+      </w:r>
+      <w:r>
+        <w:rPr>
+          <w:rFonts w:ascii="Times New Roman" w:hAnsi="Times New Roman" w:cs="Times New Roman"/>
+          <w:sz w:val="24"/>
+        </w:rPr>
+        <w:t>boots</w:t>
+      </w:r>
+      <w:r>
+        <w:rPr>
+          <w:rFonts w:ascii="Times New Roman" w:hAnsi="Times New Roman" w:cs="Times New Roman"/>
+          <w:sz w:val="24"/>
+        </w:rPr>
+        <w:t>t</w:t>
+      </w:r>
+      <w:r>
+        <w:rPr>
+          <w:rFonts w:ascii="Times New Roman" w:hAnsi="Times New Roman" w:cs="Times New Roman"/>
+          <w:sz w:val="24"/>
+        </w:rPr>
+        <w:t>rap “.</w:t>
       </w:r>
     </w:p>
     <w:p>
@@ -2084,7 +2200,25 @@
           <w:color w:val="000000" w:themeColor="text1"/>
           <w:sz w:val="24"/>
         </w:rPr>
-        <w:t>AkhmadSofwan</w:t>
+        <w:t>Akhmad</w:t>
+      </w:r>
+      <w:r>
+        <w:rPr>
+          <w:rFonts w:ascii="Times New Roman" w:hAnsi="Times New Roman" w:cs="Times New Roman"/>
+          <w:i/>
+          <w:color w:val="000000" w:themeColor="text1"/>
+          <w:sz w:val="24"/>
+        </w:rPr>
+        <w:t xml:space="preserve"> </w:t>
+      </w:r>
+      <w:r>
+        <w:rPr>
+          <w:rFonts w:ascii="Times New Roman" w:hAnsi="Times New Roman" w:cs="Times New Roman"/>
+          <w:i/>
+          <w:color w:val="000000" w:themeColor="text1"/>
+          <w:sz w:val="24"/>
+        </w:rPr>
+        <w:t>Sofwan</w:t>
       </w:r>
       <w:r>
         <w:rPr>
@@ -2575,7 +2709,23 @@
           <w:color w:val="000000" w:themeColor="text1"/>
           <w:sz w:val="24"/>
         </w:rPr>
-        <w:t>meyakinkanbahwa</w:t>
+        <w:t>meyakinkan</w:t>
+      </w:r>
+      <w:r>
+        <w:rPr>
+          <w:rFonts w:ascii="Times New Roman" w:hAnsi="Times New Roman" w:cs="Times New Roman"/>
+          <w:color w:val="000000" w:themeColor="text1"/>
+          <w:sz w:val="24"/>
+        </w:rPr>
+        <w:t xml:space="preserve"> </w:t>
+      </w:r>
+      <w:r>
+        <w:rPr>
+          <w:rFonts w:ascii="Times New Roman" w:hAnsi="Times New Roman" w:cs="Times New Roman"/>
+          <w:color w:val="000000" w:themeColor="text1"/>
+          <w:sz w:val="24"/>
+        </w:rPr>
+        <w:t>bahwa</w:t>
       </w:r>
       <w:r>
         <w:rPr>
@@ -2681,7 +2831,23 @@
           <w:sz w:val="24"/>
         </w:rPr>
         <w:lastRenderedPageBreak/>
-        <w:t>(IL). ketika kode IL sampai pada mesin client, kode tersebut akan diterjemahkan kedalam kode mesin asli dengan kompiler Just-in-Time di dalam CLR. Java applets dikompilasi java Bytecode dan membutuhkan Java Virtual Machine (JVM) yang diinstal pada mesin client.</w:t>
+        <w:t>(IL). ketika kode IL sampai pada mesin client, kode tersebut akan diterjemahkan ke</w:t>
+      </w:r>
+      <w:r>
+        <w:rPr>
+          <w:rFonts w:ascii="Times New Roman" w:hAnsi="Times New Roman" w:cs="Times New Roman"/>
+          <w:color w:val="000000" w:themeColor="text1"/>
+          <w:sz w:val="24"/>
+        </w:rPr>
+        <w:t xml:space="preserve"> </w:t>
+      </w:r>
+      <w:r>
+        <w:rPr>
+          <w:rFonts w:ascii="Times New Roman" w:hAnsi="Times New Roman" w:cs="Times New Roman"/>
+          <w:color w:val="000000" w:themeColor="text1"/>
+          <w:sz w:val="24"/>
+        </w:rPr>
+        <w:t>dalam kode mesin asli dengan kompiler Just-in-Time di dalam CLR. Java applets dikompilasi java Bytecode dan membutuhkan Java Virtual Machine (JVM) yang diinstal pada mesin client.</w:t>
       </w:r>
       <w:r>
         <w:rPr>
@@ -4442,7 +4608,7 @@
     <w:tbl>
       <w:tblPr>
         <w:tblStyle w:val="TableGrid"/>
-        <w:tblW w:w="8789" w:type="dxa"/>
+        <w:tblW w:w="9215" w:type="dxa"/>
         <w:tblInd w:w="-34" w:type="dxa"/>
         <w:tblLayout w:type="fixed"/>
         <w:tblLook w:val="04A0"/>
@@ -4452,8 +4618,8 @@
         <w:gridCol w:w="1900"/>
         <w:gridCol w:w="1823"/>
         <w:gridCol w:w="1398"/>
-        <w:gridCol w:w="1368"/>
-        <w:gridCol w:w="1790"/>
+        <w:gridCol w:w="1741"/>
+        <w:gridCol w:w="1843"/>
       </w:tblGrid>
       <w:tr>
         <w:tc>
@@ -4574,7 +4740,7 @@
         </w:tc>
         <w:tc>
           <w:tcPr>
-            <w:tcW w:w="1368" w:type="dxa"/>
+            <w:tcW w:w="1741" w:type="dxa"/>
             <w:vAlign w:val="center"/>
           </w:tcPr>
           <w:p>
@@ -4603,7 +4769,7 @@
         </w:tc>
         <w:tc>
           <w:tcPr>
-            <w:tcW w:w="1790" w:type="dxa"/>
+            <w:tcW w:w="1843" w:type="dxa"/>
             <w:vAlign w:val="center"/>
           </w:tcPr>
           <w:p>
@@ -4751,7 +4917,7 @@
         </w:tc>
         <w:tc>
           <w:tcPr>
-            <w:tcW w:w="1368" w:type="dxa"/>
+            <w:tcW w:w="1741" w:type="dxa"/>
           </w:tcPr>
           <w:p>
             <w:pPr>
@@ -4773,16 +4939,123 @@
                 <w:szCs w:val="24"/>
               </w:rPr>
               <w:t>(1) Menang (2) Kalah (3) Total Penawaran (4)Partisipasi (5) jumlah sanggahan (6) tanggal mulai (7) tanggal selesai (8) IdTenderer (9) Dugaan (10) Churn out</w:t>
+            </w:r>
+          </w:p>
+          <w:p>
+            <w:pPr>
+              <w:spacing w:before="60" w:after="60"/>
+              <w:rPr>
+                <w:rFonts w:ascii="Times New Roman" w:hAnsi="Times New Roman" w:cs="Times New Roman"/>
+                <w:bCs/>
+                <w:color w:val="000000" w:themeColor="text1"/>
+                <w:sz w:val="24"/>
+                <w:szCs w:val="24"/>
+              </w:rPr>
+            </w:pPr>
+          </w:p>
+          <w:p>
+            <w:pPr>
+              <w:spacing w:before="60" w:after="60"/>
+              <w:rPr>
+                <w:rFonts w:ascii="Times New Roman" w:hAnsi="Times New Roman" w:cs="Times New Roman"/>
+                <w:bCs/>
+                <w:color w:val="000000" w:themeColor="text1"/>
+                <w:sz w:val="24"/>
+                <w:szCs w:val="24"/>
+              </w:rPr>
+            </w:pPr>
+          </w:p>
+          <w:p>
+            <w:pPr>
+              <w:spacing w:before="60" w:after="60"/>
+              <w:rPr>
+                <w:rFonts w:ascii="Times New Roman" w:hAnsi="Times New Roman" w:cs="Times New Roman"/>
+                <w:bCs/>
+                <w:color w:val="000000" w:themeColor="text1"/>
+                <w:sz w:val="24"/>
+                <w:szCs w:val="24"/>
+              </w:rPr>
+            </w:pPr>
+          </w:p>
+        </w:tc>
+        <w:tc>
+          <w:tcPr>
+            <w:tcW w:w="1843" w:type="dxa"/>
+          </w:tcPr>
+          <w:p>
+            <w:pPr>
+              <w:spacing w:before="60" w:after="60"/>
+              <w:rPr>
+                <w:rFonts w:ascii="Times New Roman" w:hAnsi="Times New Roman" w:cs="Times New Roman"/>
+                <w:bCs/>
+                <w:color w:val="000000" w:themeColor="text1"/>
+                <w:sz w:val="24"/>
+                <w:szCs w:val="24"/>
+              </w:rPr>
+            </w:pPr>
+            <w:r>
+              <w:rPr>
+                <w:rFonts w:ascii="Times New Roman" w:hAnsi="Times New Roman" w:cs="Times New Roman"/>
+                <w:bCs/>
+                <w:color w:val="000000" w:themeColor="text1"/>
+                <w:sz w:val="24"/>
+                <w:szCs w:val="24"/>
+              </w:rPr>
+              <w:t xml:space="preserve">Menghasilkan sistem informasi yang bisa menganalisis data kontrak atau tender </w:t>
+            </w:r>
+            <w:r>
+              <w:rPr>
+                <w:rFonts w:ascii="Times New Roman" w:hAnsi="Times New Roman" w:cs="Times New Roman"/>
+                <w:bCs/>
+                <w:color w:val="000000" w:themeColor="text1"/>
+                <w:sz w:val="24"/>
+                <w:szCs w:val="24"/>
+              </w:rPr>
+              <w:t>menggunakan metode data mining untuk analysis anggaran</w:t>
+            </w:r>
+          </w:p>
+        </w:tc>
+      </w:tr>
+      <w:tr>
+        <w:tc>
+          <w:tcPr>
+            <w:tcW w:w="510" w:type="dxa"/>
+            <w:vAlign w:val="center"/>
+          </w:tcPr>
+          <w:p>
+            <w:pPr>
+              <w:spacing w:before="60" w:after="60"/>
+              <w:jc w:val="center"/>
+              <w:rPr>
+                <w:rFonts w:ascii="Times New Roman" w:hAnsi="Times New Roman" w:cs="Times New Roman"/>
+                <w:bCs/>
+                <w:color w:val="000000" w:themeColor="text1"/>
+                <w:sz w:val="24"/>
+                <w:szCs w:val="24"/>
+              </w:rPr>
+            </w:pPr>
+            <w:r>
+              <w:rPr>
+                <w:rFonts w:ascii="Times New Roman" w:hAnsi="Times New Roman" w:cs="Times New Roman"/>
+                <w:bCs/>
+                <w:color w:val="000000" w:themeColor="text1"/>
+                <w:sz w:val="24"/>
+                <w:szCs w:val="24"/>
+              </w:rPr>
+              <w:lastRenderedPageBreak/>
+              <w:t>No</w:t>
             </w:r>
           </w:p>
         </w:tc>
         <w:tc>
           <w:tcPr>
-            <w:tcW w:w="1790" w:type="dxa"/>
+            <w:tcW w:w="1900" w:type="dxa"/>
+            <w:vAlign w:val="center"/>
           </w:tcPr>
           <w:p>
             <w:pPr>
               <w:spacing w:before="60" w:after="60"/>
+              <w:jc w:val="center"/>
               <w:rPr>
                 <w:rFonts w:ascii="Times New Roman" w:hAnsi="Times New Roman" w:cs="Times New Roman"/>
                 <w:bCs/>
@@ -4799,9 +5072,19 @@
                 <w:sz w:val="24"/>
                 <w:szCs w:val="24"/>
               </w:rPr>
-              <w:t xml:space="preserve">Menghasilkan sistem informasi yang bisa menganalisis data kontrak atau tender </w:t>
+              <w:t>Nama dan Tahun</w:t>
             </w:r>
-            <w:r>
+          </w:p>
+        </w:tc>
+        <w:tc>
+          <w:tcPr>
+            <w:tcW w:w="1823" w:type="dxa"/>
+            <w:vAlign w:val="center"/>
+          </w:tcPr>
+          <w:p>
+            <w:pPr>
+              <w:spacing w:before="60" w:after="60"/>
+              <w:jc w:val="center"/>
               <w:rPr>
                 <w:rFonts w:ascii="Times New Roman" w:hAnsi="Times New Roman" w:cs="Times New Roman"/>
                 <w:bCs/>
@@ -4809,7 +5092,103 @@
                 <w:sz w:val="24"/>
                 <w:szCs w:val="24"/>
               </w:rPr>
-              <w:t>menggunakan metode data mining untuk analysis anggaran</w:t>
+            </w:pPr>
+            <w:r>
+              <w:rPr>
+                <w:rFonts w:ascii="Times New Roman" w:hAnsi="Times New Roman" w:cs="Times New Roman"/>
+                <w:bCs/>
+                <w:color w:val="000000" w:themeColor="text1"/>
+                <w:sz w:val="24"/>
+                <w:szCs w:val="24"/>
+              </w:rPr>
+              <w:t>Judul</w:t>
+            </w:r>
+          </w:p>
+        </w:tc>
+        <w:tc>
+          <w:tcPr>
+            <w:tcW w:w="1398" w:type="dxa"/>
+            <w:vAlign w:val="center"/>
+          </w:tcPr>
+          <w:p>
+            <w:pPr>
+              <w:spacing w:before="60" w:after="60"/>
+              <w:jc w:val="center"/>
+              <w:rPr>
+                <w:rFonts w:ascii="Times New Roman" w:hAnsi="Times New Roman" w:cs="Times New Roman"/>
+                <w:bCs/>
+                <w:color w:val="000000" w:themeColor="text1"/>
+                <w:sz w:val="24"/>
+                <w:szCs w:val="24"/>
+              </w:rPr>
+            </w:pPr>
+            <w:r>
+              <w:rPr>
+                <w:rFonts w:ascii="Times New Roman" w:hAnsi="Times New Roman" w:cs="Times New Roman"/>
+                <w:bCs/>
+                <w:color w:val="000000" w:themeColor="text1"/>
+                <w:sz w:val="24"/>
+                <w:szCs w:val="24"/>
+              </w:rPr>
+              <w:t>Metode</w:t>
+            </w:r>
+          </w:p>
+        </w:tc>
+        <w:tc>
+          <w:tcPr>
+            <w:tcW w:w="1741" w:type="dxa"/>
+            <w:vAlign w:val="center"/>
+          </w:tcPr>
+          <w:p>
+            <w:pPr>
+              <w:spacing w:before="60" w:after="60"/>
+              <w:jc w:val="center"/>
+              <w:rPr>
+                <w:rFonts w:ascii="Times New Roman" w:hAnsi="Times New Roman" w:cs="Times New Roman"/>
+                <w:bCs/>
+                <w:color w:val="000000" w:themeColor="text1"/>
+                <w:sz w:val="24"/>
+                <w:szCs w:val="24"/>
+              </w:rPr>
+            </w:pPr>
+            <w:r>
+              <w:rPr>
+                <w:rFonts w:ascii="Times New Roman" w:hAnsi="Times New Roman" w:cs="Times New Roman"/>
+                <w:bCs/>
+                <w:color w:val="000000" w:themeColor="text1"/>
+                <w:sz w:val="24"/>
+                <w:szCs w:val="24"/>
+              </w:rPr>
+              <w:t>Parameter</w:t>
+            </w:r>
+          </w:p>
+        </w:tc>
+        <w:tc>
+          <w:tcPr>
+            <w:tcW w:w="1843" w:type="dxa"/>
+            <w:vAlign w:val="center"/>
+          </w:tcPr>
+          <w:p>
+            <w:pPr>
+              <w:spacing w:before="60" w:after="60"/>
+              <w:jc w:val="center"/>
+              <w:rPr>
+                <w:rFonts w:ascii="Times New Roman" w:hAnsi="Times New Roman" w:cs="Times New Roman"/>
+                <w:bCs/>
+                <w:color w:val="000000" w:themeColor="text1"/>
+                <w:sz w:val="24"/>
+                <w:szCs w:val="24"/>
+              </w:rPr>
+            </w:pPr>
+            <w:r>
+              <w:rPr>
+                <w:rFonts w:ascii="Times New Roman" w:hAnsi="Times New Roman" w:cs="Times New Roman"/>
+                <w:bCs/>
+                <w:color w:val="000000" w:themeColor="text1"/>
+                <w:sz w:val="24"/>
+                <w:szCs w:val="24"/>
+              </w:rPr>
+              <w:t>Hasil</w:t>
             </w:r>
           </w:p>
         </w:tc>
@@ -4839,7 +5218,6 @@
                 <w:sz w:val="24"/>
                 <w:szCs w:val="24"/>
               </w:rPr>
-              <w:lastRenderedPageBreak/>
               <w:t>2</w:t>
             </w:r>
           </w:p>
@@ -4867,47 +5245,7 @@
                 <w:sz w:val="24"/>
                 <w:szCs w:val="24"/>
               </w:rPr>
-              <w:t>Robby Abdul Malik, Nicky Dharmawan</w:t>
-            </w:r>
-            <w:r>
-              <w:rPr>
-                <w:rFonts w:ascii="Times New Roman" w:hAnsi="Times New Roman" w:cs="Times New Roman"/>
-                <w:bCs/>
-                <w:color w:val="000000" w:themeColor="text1"/>
-                <w:sz w:val="24"/>
-                <w:szCs w:val="24"/>
-              </w:rPr>
-              <w:t xml:space="preserve"> </w:t>
-            </w:r>
-            <w:r>
-              <w:rPr>
-                <w:rFonts w:ascii="Times New Roman" w:hAnsi="Times New Roman" w:cs="Times New Roman"/>
-                <w:bCs/>
-                <w:color w:val="000000" w:themeColor="text1"/>
-                <w:sz w:val="24"/>
-                <w:szCs w:val="24"/>
-              </w:rPr>
-              <w:t>Kosasih, Kristian Widya</w:t>
-            </w:r>
-            <w:r>
-              <w:rPr>
-                <w:rFonts w:ascii="Times New Roman" w:hAnsi="Times New Roman" w:cs="Times New Roman"/>
-                <w:bCs/>
-                <w:color w:val="000000" w:themeColor="text1"/>
-                <w:sz w:val="24"/>
-                <w:szCs w:val="24"/>
-              </w:rPr>
-              <w:t xml:space="preserve"> </w:t>
-            </w:r>
-            <w:r>
-              <w:rPr>
-                <w:rFonts w:ascii="Times New Roman" w:hAnsi="Times New Roman" w:cs="Times New Roman"/>
-                <w:bCs/>
-                <w:color w:val="000000" w:themeColor="text1"/>
-                <w:sz w:val="24"/>
-                <w:szCs w:val="24"/>
-              </w:rPr>
-              <w:t>Wicaksono, 2015</w:t>
+              <w:t>Robby Abdul Malik, Nicky Dharmawan Kosasih, Kristian Widya Wicaksono, 2015</w:t>
             </w:r>
           </w:p>
         </w:tc>
@@ -4972,7 +5310,7 @@
         </w:tc>
         <w:tc>
           <w:tcPr>
-            <w:tcW w:w="1368" w:type="dxa"/>
+            <w:tcW w:w="1741" w:type="dxa"/>
           </w:tcPr>
           <w:p>
             <w:pPr>
@@ -4993,13 +5331,33 @@
                 <w:sz w:val="24"/>
                 <w:szCs w:val="24"/>
               </w:rPr>
-              <w:t>(1) sum nilai kontrak (2) partisipasi (3) jumlah peserta (4) waktu pengerjaan (5) jumlah menang</w:t>
+              <w:t xml:space="preserve">(1) sum nilai kontrak (2) </w:t>
+            </w:r>
+            <w:r>
+              <w:rPr>
+                <w:rFonts w:ascii="Times New Roman" w:hAnsi="Times New Roman" w:cs="Times New Roman"/>
+                <w:bCs/>
+                <w:color w:val="000000" w:themeColor="text1"/>
+                <w:sz w:val="24"/>
+                <w:szCs w:val="24"/>
+              </w:rPr>
+              <w:t>Persentase kontrak HPS</w:t>
+            </w:r>
+            <w:r>
+              <w:rPr>
+                <w:rFonts w:ascii="Times New Roman" w:hAnsi="Times New Roman" w:cs="Times New Roman"/>
+                <w:bCs/>
+                <w:color w:val="000000" w:themeColor="text1"/>
+                <w:sz w:val="24"/>
+                <w:szCs w:val="24"/>
+              </w:rPr>
+              <w:t xml:space="preserve"> (3) jumlah peserta (4) waktu pengerjaan (5) jumlah menang</w:t>
             </w:r>
           </w:p>
         </w:tc>
         <w:tc>
           <w:tcPr>
-            <w:tcW w:w="1790" w:type="dxa"/>
+            <w:tcW w:w="1843" w:type="dxa"/>
           </w:tcPr>
           <w:p>
             <w:pPr>
@@ -5140,7 +5498,7 @@
         </w:tc>
         <w:tc>
           <w:tcPr>
-            <w:tcW w:w="1368" w:type="dxa"/>
+            <w:tcW w:w="1741" w:type="dxa"/>
           </w:tcPr>
           <w:p>
             <w:pPr>
@@ -5167,7 +5525,7 @@
         </w:tc>
         <w:tc>
           <w:tcPr>
-            <w:tcW w:w="1790" w:type="dxa"/>
+            <w:tcW w:w="1843" w:type="dxa"/>
           </w:tcPr>
           <w:p>
             <w:pPr>
@@ -5306,7 +5664,7 @@
         </w:tc>
         <w:tc>
           <w:tcPr>
-            <w:tcW w:w="1368" w:type="dxa"/>
+            <w:tcW w:w="1741" w:type="dxa"/>
           </w:tcPr>
           <w:p>
             <w:pPr>
@@ -5333,7 +5691,7 @@
         </w:tc>
         <w:tc>
           <w:tcPr>
-            <w:tcW w:w="1790" w:type="dxa"/>
+            <w:tcW w:w="1843" w:type="dxa"/>
           </w:tcPr>
           <w:p>
             <w:pPr>
@@ -5489,57 +5847,7 @@
                 <w:sz w:val="24"/>
                 <w:szCs w:val="24"/>
               </w:rPr>
-              <w:t>Haris</w:t>
-            </w:r>
-            <w:r>
-              <w:rPr>
-                <w:rFonts w:ascii="Times New Roman" w:hAnsi="Times New Roman" w:cs="Times New Roman"/>
-                <w:bCs/>
-                <w:color w:val="000000" w:themeColor="text1"/>
-                <w:sz w:val="24"/>
-                <w:szCs w:val="24"/>
-              </w:rPr>
-              <w:t xml:space="preserve"> </w:t>
-            </w:r>
-            <w:r>
-              <w:rPr>
-                <w:rFonts w:ascii="Times New Roman" w:hAnsi="Times New Roman" w:cs="Times New Roman"/>
-                <w:bCs/>
-                <w:color w:val="000000" w:themeColor="text1"/>
-                <w:sz w:val="24"/>
-                <w:szCs w:val="24"/>
-              </w:rPr>
-              <w:t>Yuda</w:t>
-            </w:r>
-            <w:r>
-              <w:rPr>
-                <w:rFonts w:ascii="Times New Roman" w:hAnsi="Times New Roman" w:cs="Times New Roman"/>
-                <w:bCs/>
-                <w:color w:val="000000" w:themeColor="text1"/>
-                <w:sz w:val="24"/>
-                <w:szCs w:val="24"/>
-              </w:rPr>
-              <w:t xml:space="preserve"> </w:t>
-            </w:r>
-            <w:r>
-              <w:rPr>
-                <w:rFonts w:ascii="Times New Roman" w:hAnsi="Times New Roman" w:cs="Times New Roman"/>
-                <w:bCs/>
-                <w:color w:val="000000" w:themeColor="text1"/>
-                <w:sz w:val="24"/>
-                <w:szCs w:val="24"/>
-              </w:rPr>
-              <w:t>Prawira</w:t>
-            </w:r>
-            <w:r>
-              <w:rPr>
-                <w:rFonts w:ascii="Times New Roman" w:hAnsi="Times New Roman" w:cs="Times New Roman"/>
-                <w:bCs/>
-                <w:color w:val="000000" w:themeColor="text1"/>
-                <w:sz w:val="24"/>
-                <w:szCs w:val="24"/>
-              </w:rPr>
-              <w:t>, 2019</w:t>
+              <w:t>Haris Yuda Prawira, 2019</w:t>
             </w:r>
           </w:p>
         </w:tc>
@@ -5566,18 +5874,7 @@
                 <w:sz w:val="24"/>
                 <w:szCs w:val="24"/>
               </w:rPr>
-              <w:t xml:space="preserve">Implementasi Kebijakan Keterbukaan Dokumen Kontrak Di Dinas Komunikasi Dan Informatika Kabupaten Bojonegoro Provinsi Jawa </w:t>
-            </w:r>
-            <w:r>
-              <w:rPr>
-                <w:rFonts w:ascii="Times New Roman" w:hAnsi="Times New Roman" w:cs="Times New Roman"/>
-                <w:bCs/>
-                <w:color w:val="000000" w:themeColor="text1"/>
-                <w:sz w:val="24"/>
-                <w:szCs w:val="24"/>
-              </w:rPr>
-              <w:lastRenderedPageBreak/>
-              <w:t>Timur</w:t>
+              <w:t>Implementasi Kebijakan Keterbukaan Dokumen Kontrak Di Dinas Komunikasi Dan Informatika Kabupaten Bojonegoro Provinsi Jawa Timur</w:t>
             </w:r>
           </w:p>
         </w:tc>
@@ -5604,14 +5901,13 @@
                 <w:sz w:val="24"/>
                 <w:szCs w:val="24"/>
               </w:rPr>
-              <w:lastRenderedPageBreak/>
               <w:t>Menggunakan Metode Deskriptif Kualitatif Dengan Pendekatan Induktif</w:t>
             </w:r>
           </w:p>
         </w:tc>
         <w:tc>
           <w:tcPr>
-            <w:tcW w:w="1368" w:type="dxa"/>
+            <w:tcW w:w="1741" w:type="dxa"/>
           </w:tcPr>
           <w:p>
             <w:pPr>
@@ -5638,7 +5934,7 @@
         </w:tc>
         <w:tc>
           <w:tcPr>
-            <w:tcW w:w="1790" w:type="dxa"/>
+            <w:tcW w:w="1843" w:type="dxa"/>
           </w:tcPr>
           <w:p>
             <w:pPr>
@@ -5681,7 +5977,356 @@
                 <w:sz w:val="24"/>
                 <w:szCs w:val="24"/>
               </w:rPr>
-              <w:t xml:space="preserve"> di Bojonegoro yang masih kurang optimal karena kurangnya SDM dan kurangnya sosialisasi dari </w:t>
+              <w:t xml:space="preserve"> di Bojonegoro yang masih kurang optimal karena kurangnya SDM dan kurangnya sosialisasi dari Pemkab Bojoengoro</w:t>
+            </w:r>
+          </w:p>
+        </w:tc>
+      </w:tr>
+      <w:tr>
+        <w:tc>
+          <w:tcPr>
+            <w:tcW w:w="9215" w:type="dxa"/>
+            <w:gridSpan w:val="6"/>
+          </w:tcPr>
+          <w:p>
+            <w:pPr>
+              <w:spacing w:before="60" w:after="60"/>
+              <w:rPr>
+                <w:rFonts w:ascii="Times New Roman" w:hAnsi="Times New Roman" w:cs="Times New Roman"/>
+                <w:bCs/>
+                <w:color w:val="000000" w:themeColor="text1"/>
+                <w:sz w:val="24"/>
+                <w:szCs w:val="24"/>
+              </w:rPr>
+            </w:pPr>
+            <w:r>
+              <w:rPr>
+                <w:rFonts w:ascii="Times New Roman" w:hAnsi="Times New Roman" w:cs="Times New Roman"/>
+                <w:bCs/>
+                <w:color w:val="000000" w:themeColor="text1"/>
+                <w:sz w:val="24"/>
+                <w:szCs w:val="24"/>
+              </w:rPr>
+              <w:lastRenderedPageBreak/>
+              <w:t>Penelitian yang dilakukan</w:t>
+            </w:r>
+          </w:p>
+        </w:tc>
+      </w:tr>
+      <w:tr>
+        <w:tc>
+          <w:tcPr>
+            <w:tcW w:w="510" w:type="dxa"/>
+            <w:vAlign w:val="center"/>
+          </w:tcPr>
+          <w:p>
+            <w:pPr>
+              <w:spacing w:before="60" w:after="60"/>
+              <w:jc w:val="center"/>
+              <w:rPr>
+                <w:rFonts w:ascii="Times New Roman" w:hAnsi="Times New Roman" w:cs="Times New Roman"/>
+                <w:bCs/>
+                <w:color w:val="000000" w:themeColor="text1"/>
+                <w:sz w:val="24"/>
+                <w:szCs w:val="24"/>
+              </w:rPr>
+            </w:pPr>
+            <w:r>
+              <w:rPr>
+                <w:rFonts w:ascii="Times New Roman" w:hAnsi="Times New Roman" w:cs="Times New Roman"/>
+                <w:bCs/>
+                <w:color w:val="000000" w:themeColor="text1"/>
+                <w:sz w:val="24"/>
+                <w:szCs w:val="24"/>
+              </w:rPr>
+              <w:t>No</w:t>
+            </w:r>
+          </w:p>
+        </w:tc>
+        <w:tc>
+          <w:tcPr>
+            <w:tcW w:w="1900" w:type="dxa"/>
+            <w:vAlign w:val="center"/>
+          </w:tcPr>
+          <w:p>
+            <w:pPr>
+              <w:spacing w:before="60" w:after="60"/>
+              <w:jc w:val="center"/>
+              <w:rPr>
+                <w:rFonts w:ascii="Times New Roman" w:hAnsi="Times New Roman" w:cs="Times New Roman"/>
+                <w:bCs/>
+                <w:color w:val="000000" w:themeColor="text1"/>
+                <w:sz w:val="24"/>
+                <w:szCs w:val="24"/>
+              </w:rPr>
+            </w:pPr>
+            <w:r>
+              <w:rPr>
+                <w:rFonts w:ascii="Times New Roman" w:hAnsi="Times New Roman" w:cs="Times New Roman"/>
+                <w:bCs/>
+                <w:color w:val="000000" w:themeColor="text1"/>
+                <w:sz w:val="24"/>
+                <w:szCs w:val="24"/>
+              </w:rPr>
+              <w:t>Nama dan Tahun</w:t>
+            </w:r>
+          </w:p>
+        </w:tc>
+        <w:tc>
+          <w:tcPr>
+            <w:tcW w:w="1823" w:type="dxa"/>
+            <w:vAlign w:val="center"/>
+          </w:tcPr>
+          <w:p>
+            <w:pPr>
+              <w:spacing w:before="60" w:after="60"/>
+              <w:jc w:val="center"/>
+              <w:rPr>
+                <w:rFonts w:ascii="Times New Roman" w:hAnsi="Times New Roman" w:cs="Times New Roman"/>
+                <w:bCs/>
+                <w:color w:val="000000" w:themeColor="text1"/>
+                <w:sz w:val="24"/>
+                <w:szCs w:val="24"/>
+              </w:rPr>
+            </w:pPr>
+            <w:r>
+              <w:rPr>
+                <w:rFonts w:ascii="Times New Roman" w:hAnsi="Times New Roman" w:cs="Times New Roman"/>
+                <w:bCs/>
+                <w:color w:val="000000" w:themeColor="text1"/>
+                <w:sz w:val="24"/>
+                <w:szCs w:val="24"/>
+              </w:rPr>
+              <w:t>Judul</w:t>
+            </w:r>
+          </w:p>
+        </w:tc>
+        <w:tc>
+          <w:tcPr>
+            <w:tcW w:w="1398" w:type="dxa"/>
+            <w:vAlign w:val="center"/>
+          </w:tcPr>
+          <w:p>
+            <w:pPr>
+              <w:spacing w:before="60" w:after="60"/>
+              <w:jc w:val="center"/>
+              <w:rPr>
+                <w:rFonts w:ascii="Times New Roman" w:hAnsi="Times New Roman" w:cs="Times New Roman"/>
+                <w:bCs/>
+                <w:color w:val="000000" w:themeColor="text1"/>
+                <w:sz w:val="24"/>
+                <w:szCs w:val="24"/>
+              </w:rPr>
+            </w:pPr>
+            <w:r>
+              <w:rPr>
+                <w:rFonts w:ascii="Times New Roman" w:hAnsi="Times New Roman" w:cs="Times New Roman"/>
+                <w:bCs/>
+                <w:color w:val="000000" w:themeColor="text1"/>
+                <w:sz w:val="24"/>
+                <w:szCs w:val="24"/>
+              </w:rPr>
+              <w:t>Metode</w:t>
+            </w:r>
+          </w:p>
+        </w:tc>
+        <w:tc>
+          <w:tcPr>
+            <w:tcW w:w="1741" w:type="dxa"/>
+            <w:vAlign w:val="center"/>
+          </w:tcPr>
+          <w:p>
+            <w:pPr>
+              <w:spacing w:before="60" w:after="60"/>
+              <w:jc w:val="center"/>
+              <w:rPr>
+                <w:rFonts w:ascii="Times New Roman" w:hAnsi="Times New Roman" w:cs="Times New Roman"/>
+                <w:bCs/>
+                <w:color w:val="000000" w:themeColor="text1"/>
+                <w:sz w:val="24"/>
+                <w:szCs w:val="24"/>
+              </w:rPr>
+            </w:pPr>
+            <w:r>
+              <w:rPr>
+                <w:rFonts w:ascii="Times New Roman" w:hAnsi="Times New Roman" w:cs="Times New Roman"/>
+                <w:bCs/>
+                <w:color w:val="000000" w:themeColor="text1"/>
+                <w:sz w:val="24"/>
+                <w:szCs w:val="24"/>
+              </w:rPr>
+              <w:t>Parameter</w:t>
+            </w:r>
+          </w:p>
+        </w:tc>
+        <w:tc>
+          <w:tcPr>
+            <w:tcW w:w="1843" w:type="dxa"/>
+            <w:vAlign w:val="center"/>
+          </w:tcPr>
+          <w:p>
+            <w:pPr>
+              <w:spacing w:before="60" w:after="60"/>
+              <w:jc w:val="center"/>
+              <w:rPr>
+                <w:rFonts w:ascii="Times New Roman" w:hAnsi="Times New Roman" w:cs="Times New Roman"/>
+                <w:bCs/>
+                <w:color w:val="000000" w:themeColor="text1"/>
+                <w:sz w:val="24"/>
+                <w:szCs w:val="24"/>
+              </w:rPr>
+            </w:pPr>
+            <w:r>
+              <w:rPr>
+                <w:rFonts w:ascii="Times New Roman" w:hAnsi="Times New Roman" w:cs="Times New Roman"/>
+                <w:bCs/>
+                <w:color w:val="000000" w:themeColor="text1"/>
+                <w:sz w:val="24"/>
+                <w:szCs w:val="24"/>
+              </w:rPr>
+              <w:t>Hasil</w:t>
+            </w:r>
+          </w:p>
+        </w:tc>
+      </w:tr>
+      <w:tr>
+        <w:tc>
+          <w:tcPr>
+            <w:tcW w:w="510" w:type="dxa"/>
+          </w:tcPr>
+          <w:p>
+            <w:pPr>
+              <w:spacing w:before="60" w:after="60"/>
+              <w:jc w:val="center"/>
+              <w:rPr>
+                <w:rFonts w:ascii="Times New Roman" w:hAnsi="Times New Roman" w:cs="Times New Roman"/>
+                <w:bCs/>
+                <w:color w:val="000000" w:themeColor="text1"/>
+                <w:sz w:val="24"/>
+                <w:szCs w:val="24"/>
+              </w:rPr>
+            </w:pPr>
+            <w:r>
+              <w:rPr>
+                <w:rFonts w:ascii="Times New Roman" w:hAnsi="Times New Roman" w:cs="Times New Roman"/>
+                <w:bCs/>
+                <w:color w:val="000000" w:themeColor="text1"/>
+                <w:sz w:val="24"/>
+                <w:szCs w:val="24"/>
+              </w:rPr>
+              <w:t>1</w:t>
+            </w:r>
+          </w:p>
+        </w:tc>
+        <w:tc>
+          <w:tcPr>
+            <w:tcW w:w="1900" w:type="dxa"/>
+          </w:tcPr>
+          <w:p>
+            <w:pPr>
+              <w:spacing w:before="60" w:after="60"/>
+              <w:rPr>
+                <w:rFonts w:ascii="Times New Roman" w:hAnsi="Times New Roman" w:cs="Times New Roman"/>
+                <w:bCs/>
+                <w:color w:val="000000" w:themeColor="text1"/>
+                <w:sz w:val="24"/>
+                <w:szCs w:val="24"/>
+              </w:rPr>
+            </w:pPr>
+            <w:r>
+              <w:rPr>
+                <w:rFonts w:ascii="Times New Roman" w:hAnsi="Times New Roman" w:cs="Times New Roman"/>
+                <w:bCs/>
+                <w:color w:val="000000" w:themeColor="text1"/>
+                <w:sz w:val="24"/>
+                <w:szCs w:val="24"/>
+              </w:rPr>
+              <w:t>Joko Riyadi, 2020</w:t>
+            </w:r>
+          </w:p>
+        </w:tc>
+        <w:tc>
+          <w:tcPr>
+            <w:tcW w:w="1823" w:type="dxa"/>
+          </w:tcPr>
+          <w:p>
+            <w:pPr>
+              <w:spacing w:before="60" w:after="60"/>
+              <w:rPr>
+                <w:rFonts w:ascii="Times New Roman" w:hAnsi="Times New Roman" w:cs="Times New Roman"/>
+                <w:bCs/>
+                <w:color w:val="000000" w:themeColor="text1"/>
+                <w:sz w:val="24"/>
+                <w:szCs w:val="24"/>
+              </w:rPr>
+            </w:pPr>
+            <w:r>
+              <w:rPr>
+                <w:rFonts w:ascii="Times New Roman" w:hAnsi="Times New Roman" w:cs="Times New Roman"/>
+                <w:bCs/>
+                <w:color w:val="000000" w:themeColor="text1"/>
+                <w:sz w:val="24"/>
+                <w:szCs w:val="24"/>
+              </w:rPr>
+              <w:t>Rancang Bangun Pengembangan Sistem Informasi Keterbukaan Data Kontrak Pemerintah Kabupaten Bojonegoro</w:t>
+            </w:r>
+          </w:p>
+        </w:tc>
+        <w:tc>
+          <w:tcPr>
+            <w:tcW w:w="1398" w:type="dxa"/>
+          </w:tcPr>
+          <w:p>
+            <w:pPr>
+              <w:spacing w:before="60" w:after="60"/>
+              <w:rPr>
+                <w:rFonts w:ascii="Times New Roman" w:hAnsi="Times New Roman" w:cs="Times New Roman"/>
+                <w:bCs/>
+                <w:i/>
+                <w:iCs/>
+                <w:color w:val="000000" w:themeColor="text1"/>
+                <w:sz w:val="24"/>
+                <w:szCs w:val="24"/>
+              </w:rPr>
+            </w:pPr>
+            <w:r>
+              <w:rPr>
+                <w:rFonts w:ascii="Times New Roman" w:hAnsi="Times New Roman" w:cs="Times New Roman"/>
+                <w:bCs/>
+                <w:i/>
+                <w:iCs/>
+                <w:color w:val="000000" w:themeColor="text1"/>
+                <w:sz w:val="24"/>
+                <w:szCs w:val="24"/>
+              </w:rPr>
+              <w:t>Potential Risk Analisys (PRA)</w:t>
+            </w:r>
+          </w:p>
+        </w:tc>
+        <w:tc>
+          <w:tcPr>
+            <w:tcW w:w="1741" w:type="dxa"/>
+          </w:tcPr>
+          <w:p>
+            <w:pPr>
+              <w:spacing w:before="60" w:after="60"/>
+              <w:rPr>
+                <w:rFonts w:ascii="Times New Roman" w:hAnsi="Times New Roman" w:cs="Times New Roman"/>
+                <w:bCs/>
+                <w:color w:val="000000" w:themeColor="text1"/>
+                <w:sz w:val="24"/>
+                <w:szCs w:val="24"/>
+              </w:rPr>
+            </w:pPr>
+            <w:r>
+              <w:rPr>
+                <w:rFonts w:ascii="Times New Roman" w:hAnsi="Times New Roman" w:cs="Times New Roman"/>
+                <w:bCs/>
+                <w:color w:val="000000" w:themeColor="text1"/>
+                <w:sz w:val="24"/>
+                <w:szCs w:val="24"/>
+              </w:rPr>
+              <w:t xml:space="preserve">(1) sum nilai kontrak (2) </w:t>
             </w:r>
             <w:r>
               <w:rPr>
@@ -5691,8 +6336,44 @@
                 <w:sz w:val="24"/>
                 <w:szCs w:val="24"/>
               </w:rPr>
-              <w:lastRenderedPageBreak/>
-              <w:t>Pemkab Bojoengoro</w:t>
+              <w:t>Persentase kontrak HPS</w:t>
+            </w:r>
+            <w:r>
+              <w:rPr>
+                <w:rFonts w:ascii="Times New Roman" w:hAnsi="Times New Roman" w:cs="Times New Roman"/>
+                <w:bCs/>
+                <w:color w:val="000000" w:themeColor="text1"/>
+                <w:sz w:val="24"/>
+                <w:szCs w:val="24"/>
+              </w:rPr>
+              <w:t xml:space="preserve"> (3) jumlah peserta (4) waktu pengerjaan (5) jumlah menang</w:t>
+            </w:r>
+          </w:p>
+        </w:tc>
+        <w:tc>
+          <w:tcPr>
+            <w:tcW w:w="1843" w:type="dxa"/>
+          </w:tcPr>
+          <w:p>
+            <w:pPr>
+              <w:spacing w:before="60" w:after="60"/>
+              <w:rPr>
+                <w:rFonts w:ascii="Times New Roman" w:hAnsi="Times New Roman" w:cs="Times New Roman"/>
+                <w:bCs/>
+                <w:color w:val="000000" w:themeColor="text1"/>
+                <w:sz w:val="24"/>
+                <w:szCs w:val="24"/>
+              </w:rPr>
+            </w:pPr>
+            <w:r>
+              <w:rPr>
+                <w:rFonts w:ascii="Times New Roman" w:hAnsi="Times New Roman" w:cs="Times New Roman"/>
+                <w:bCs/>
+                <w:color w:val="000000" w:themeColor="text1"/>
+                <w:sz w:val="24"/>
+                <w:szCs w:val="24"/>
+              </w:rPr>
+              <w:t>Menghasilkan sistem informasi yang bisa mendeteksi korupsi dan melakukan skoring terhadap data kontrak</w:t>
             </w:r>
           </w:p>
         </w:tc>
@@ -5715,21 +6396,6 @@
     <w:p>
       <w:pPr>
         <w:pStyle w:val="ListParagraph"/>
-        <w:spacing w:after="0" w:line="480" w:lineRule="auto"/>
-        <w:ind w:left="567" w:firstLine="774"/>
-        <w:jc w:val="both"/>
-        <w:rPr>
-          <w:rFonts w:ascii="Times New Roman" w:hAnsi="Times New Roman" w:cs="Times New Roman"/>
-          <w:bCs/>
-          <w:color w:val="000000" w:themeColor="text1"/>
-          <w:sz w:val="24"/>
-          <w:szCs w:val="24"/>
-        </w:rPr>
-      </w:pPr>
-    </w:p>
-    <w:p>
-      <w:pPr>
-        <w:pStyle w:val="ListParagraph"/>
         <w:numPr>
           <w:ilvl w:val="0"/>
           <w:numId w:val="41"/>
@@ -5807,7 +6473,7 @@
           <w:sz w:val="24"/>
           <w:szCs w:val="24"/>
         </w:rPr>
-        <w:t>Open contracting merupakan sistem dimana informasi tentang pengadaan dipublikasikan berdasarkan waktu aktual dalam format data terbuka. Open Contracting dapat berfungsi sebagai monitoring, evaluasi dan media informasi terkait pengadaan barang/jasa pemerintah. Open contracting juga dapat digunakan sebagai alat kontrol bagi pemerintah dan masyarakat serta juga dapat digunakan sebagai bahan inovasi ataupun referensi kebijakan.</w:t>
+        <w:t>Open contracting merupakan sistem dimana informasi tentang pengadaan dipublikasikan berdasarkan waktu aktual dalam format data terbuka. Open Contracting dapat berfungsi sebagai monitoring, evaluasi dan media informasi terkait pengadaan barang/jasa pemerintah..</w:t>
       </w:r>
     </w:p>
     <w:p>
@@ -5890,20 +6556,6 @@
           <w:color w:val="000000" w:themeColor="text1"/>
           <w:sz w:val="24"/>
           <w:szCs w:val="24"/>
-        </w:rPr>
-      </w:pPr>
-    </w:p>
-    <w:p>
-      <w:pPr>
-        <w:spacing w:after="0" w:line="360" w:lineRule="auto"/>
-        <w:jc w:val="center"/>
-        <w:rPr>
-          <w:rFonts w:ascii="Times New Roman" w:hAnsi="Times New Roman" w:cs="Times New Roman"/>
-          <w:b/>
-          <w:bCs/>
-          <w:color w:val="000000" w:themeColor="text1"/>
-          <w:sz w:val="28"/>
-          <w:szCs w:val="28"/>
         </w:rPr>
       </w:pPr>
     </w:p>
@@ -8285,7 +8937,6 @@
         <w:rPr>
           <w:rFonts w:ascii="Times New Roman" w:hAnsi="Times New Roman" w:cs="Times New Roman"/>
           <w:sz w:val="24"/>
-          <w:szCs w:val="24"/>
         </w:rPr>
       </w:pPr>
       <w:r>
@@ -8295,50 +8946,6 @@
           <w:szCs w:val="24"/>
         </w:rPr>
         <w:t>Tabel 3.5 Tabel Kriteria Persentase Kontrak</w:t>
-      </w:r>
-    </w:p>
-    <w:p>
-      <w:pPr>
-        <w:pStyle w:val="ListParagraph"/>
-        <w:tabs>
-          <w:tab w:val="left" w:pos="851"/>
-        </w:tabs>
-        <w:spacing w:after="0" w:line="480" w:lineRule="auto"/>
-        <w:ind w:left="851"/>
-        <w:jc w:val="both"/>
-        <w:rPr>
-          <w:rFonts w:ascii="Times New Roman" w:hAnsi="Times New Roman" w:cs="Times New Roman"/>
-          <w:b/>
-          <w:sz w:val="24"/>
-        </w:rPr>
-      </w:pPr>
-    </w:p>
-    <w:p>
-      <w:pPr>
-        <w:pStyle w:val="ListParagraph"/>
-        <w:numPr>
-          <w:ilvl w:val="0"/>
-          <w:numId w:val="9"/>
-        </w:numPr>
-        <w:tabs>
-          <w:tab w:val="left" w:pos="851"/>
-        </w:tabs>
-        <w:spacing w:after="0" w:line="480" w:lineRule="auto"/>
-        <w:ind w:left="851" w:hanging="491"/>
-        <w:jc w:val="both"/>
-        <w:rPr>
-          <w:rFonts w:ascii="Times New Roman" w:hAnsi="Times New Roman" w:cs="Times New Roman"/>
-          <w:b/>
-          <w:sz w:val="24"/>
-        </w:rPr>
-      </w:pPr>
-      <w:r>
-        <w:rPr>
-          <w:rFonts w:ascii="Times New Roman" w:hAnsi="Times New Roman" w:cs="Times New Roman"/>
-          <w:b/>
-          <w:sz w:val="24"/>
-        </w:rPr>
-        <w:t>Implementasi</w:t>
       </w:r>
     </w:p>
     <w:p>
@@ -8347,48 +8954,62 @@
         <w:tabs>
           <w:tab w:val="left" w:pos="567"/>
         </w:tabs>
-        <w:spacing w:line="480" w:lineRule="auto"/>
-        <w:ind w:left="851" w:firstLine="709"/>
+        <w:spacing w:after="0" w:line="480" w:lineRule="auto"/>
+        <w:ind w:left="567" w:firstLine="567"/>
         <w:jc w:val="both"/>
         <w:rPr>
           <w:rFonts w:ascii="Times New Roman" w:hAnsi="Times New Roman" w:cs="Times New Roman"/>
           <w:sz w:val="24"/>
         </w:rPr>
       </w:pPr>
-      <w:r>
-        <w:rPr>
-          <w:rFonts w:ascii="Times New Roman" w:hAnsi="Times New Roman" w:cs="Times New Roman"/>
-          <w:sz w:val="24"/>
-        </w:rPr>
-        <w:t>Pada tahap implementasi ini penulis melakukan proses pengkodean dan pengujian sistem yang ditawarkan. Dari kegiatan pengujian akan didapatkan data-data yang di dokumentasikan sebagai referensi pada tahap perawatan sistem (maintenance) diperlukan sehingga sistem</w:t>
-      </w:r>
-      <w:r>
-        <w:rPr>
-          <w:rFonts w:ascii="Times New Roman" w:hAnsi="Times New Roman" w:cs="Times New Roman"/>
-          <w:sz w:val="24"/>
-        </w:rPr>
-        <w:t xml:space="preserve"> yang dibangun tidak menjadi usa</w:t>
-      </w:r>
-      <w:r>
-        <w:rPr>
-          <w:rFonts w:ascii="Times New Roman" w:hAnsi="Times New Roman" w:cs="Times New Roman"/>
-          <w:sz w:val="24"/>
-        </w:rPr>
-        <w:t>ng dan inve</w:t>
-      </w:r>
-      <w:r>
-        <w:rPr>
-          <w:rFonts w:ascii="Times New Roman" w:hAnsi="Times New Roman" w:cs="Times New Roman"/>
-          <w:sz w:val="24"/>
-        </w:rPr>
-        <w:t>stasi pembuatan sistem tidak si</w:t>
-      </w:r>
-      <w:r>
-        <w:rPr>
-          <w:rFonts w:ascii="Times New Roman" w:hAnsi="Times New Roman" w:cs="Times New Roman"/>
-          <w:sz w:val="24"/>
-        </w:rPr>
-        <w:t>a-sia. Maintenance adalah proses merawat sebuah sistem agar tidak rusak untuk mengembangkan sistem dimana dating termasuk di dalamnya kamus pengetahuan masalah yang diselesaikan.</w:t>
+    </w:p>
+    <w:p>
+      <w:pPr>
+        <w:pStyle w:val="h21"/>
+        <w:numPr>
+          <w:ilvl w:val="2"/>
+          <w:numId w:val="13"/>
+        </w:numPr>
+        <w:ind w:left="567" w:hanging="567"/>
+        <w:rPr>
+          <w:sz w:val="28"/>
+        </w:rPr>
+      </w:pPr>
+      <w:r>
+        <w:t>Analisis Kebutuhan Perangkat Lunak</w:t>
+      </w:r>
+    </w:p>
+    <w:p>
+      <w:pPr>
+        <w:pStyle w:val="ListParagraph"/>
+        <w:numPr>
+          <w:ilvl w:val="3"/>
+          <w:numId w:val="43"/>
+        </w:numPr>
+        <w:tabs>
+          <w:tab w:val="left" w:pos="567"/>
+        </w:tabs>
+        <w:spacing w:after="0" w:line="480" w:lineRule="auto"/>
+        <w:ind w:left="927"/>
+        <w:jc w:val="both"/>
+        <w:rPr>
+          <w:rFonts w:ascii="Times New Roman" w:hAnsi="Times New Roman" w:cs="Times New Roman"/>
+          <w:sz w:val="24"/>
+        </w:rPr>
+      </w:pPr>
+      <w:r>
+        <w:rPr>
+          <w:rFonts w:ascii="Times New Roman" w:hAnsi="Times New Roman" w:cs="Times New Roman"/>
+          <w:sz w:val="24"/>
+        </w:rPr>
+        <w:t xml:space="preserve"> </w:t>
+      </w:r>
+      <w:r>
+        <w:rPr>
+          <w:rFonts w:ascii="Times New Roman" w:hAnsi="Times New Roman" w:cs="Times New Roman"/>
+          <w:sz w:val="24"/>
+        </w:rPr>
+        <w:t>Kebutuhan Fungsional</w:t>
       </w:r>
     </w:p>
     <w:p>
@@ -8397,8 +9018,8 @@
         <w:tabs>
           <w:tab w:val="left" w:pos="567"/>
         </w:tabs>
-        <w:spacing w:line="480" w:lineRule="auto"/>
-        <w:ind w:left="851" w:firstLine="709"/>
+        <w:spacing w:after="0" w:line="480" w:lineRule="auto"/>
+        <w:ind w:left="927" w:firstLine="567"/>
         <w:jc w:val="both"/>
         <w:rPr>
           <w:rFonts w:ascii="Times New Roman" w:hAnsi="Times New Roman" w:cs="Times New Roman"/>
@@ -8410,42 +9031,21 @@
           <w:rFonts w:ascii="Times New Roman" w:hAnsi="Times New Roman" w:cs="Times New Roman"/>
           <w:sz w:val="24"/>
         </w:rPr>
-        <w:t>Perancang prosedur pengolahan data dan pembuatan model aplikasi secara manual. Dimana pembu</w:t>
-      </w:r>
-      <w:r>
-        <w:rPr>
-          <w:rFonts w:ascii="Times New Roman" w:hAnsi="Times New Roman" w:cs="Times New Roman"/>
-          <w:sz w:val="24"/>
-        </w:rPr>
-        <w:t>a</w:t>
-      </w:r>
-      <w:r>
-        <w:rPr>
-          <w:rFonts w:ascii="Times New Roman" w:hAnsi="Times New Roman" w:cs="Times New Roman"/>
-          <w:sz w:val="24"/>
-        </w:rPr>
-        <w:t xml:space="preserve">tan model tersebut berdasarkan pada data yang diperoleh dari analisis kegiatan yang dilakukan dengan menyelenggarakan penelitian  secara tuntas terhadap semua aspek yang </w:t>
-      </w:r>
-      <w:r>
-        <w:rPr>
-          <w:rFonts w:ascii="Times New Roman" w:hAnsi="Times New Roman" w:cs="Times New Roman"/>
-          <w:sz w:val="24"/>
-        </w:rPr>
-        <w:lastRenderedPageBreak/>
-        <w:t>berlangsung dalam aplikasi, lalu dituangkan dalam sebuah desain sistem aplikasi berbasis web.</w:t>
+        <w:t>Kebutuhan fungsional adalah kebutuhan yang berisi tentang proses-proses yang akan dilakukan oleh sistem. Untuk mengetahui kebutuhan fungsional, terlebih dahulu digambarkan alur data atau Data Flow Diagram dari Sistem Keterbukaan Data Kontrak ini :</w:t>
       </w:r>
     </w:p>
     <w:p>
       <w:pPr>
         <w:pStyle w:val="ListParagraph"/>
         <w:numPr>
-          <w:ilvl w:val="0"/>
-          <w:numId w:val="44"/>
+          <w:ilvl w:val="4"/>
+          <w:numId w:val="43"/>
         </w:numPr>
         <w:tabs>
           <w:tab w:val="left" w:pos="567"/>
         </w:tabs>
-        <w:spacing w:line="480" w:lineRule="auto"/>
+        <w:spacing w:after="0" w:line="480" w:lineRule="auto"/>
+        <w:ind w:left="1287"/>
         <w:jc w:val="both"/>
         <w:rPr>
           <w:rFonts w:ascii="Times New Roman" w:hAnsi="Times New Roman" w:cs="Times New Roman"/>
@@ -8457,14 +9057,7 @@
           <w:rFonts w:ascii="Times New Roman" w:hAnsi="Times New Roman" w:cs="Times New Roman"/>
           <w:sz w:val="24"/>
         </w:rPr>
-        <w:t>Data Flow Diagram</w:t>
-      </w:r>
-      <w:r>
-        <w:rPr>
-          <w:rFonts w:ascii="Times New Roman" w:hAnsi="Times New Roman" w:cs="Times New Roman"/>
-          <w:sz w:val="24"/>
-        </w:rPr>
-        <w:t xml:space="preserve"> </w:t>
+        <w:t>Data Flow Diagram (DFD)</w:t>
       </w:r>
     </w:p>
     <w:p>
@@ -8474,18 +9067,47 @@
           <w:tab w:val="left" w:pos="567"/>
         </w:tabs>
         <w:spacing w:after="0" w:line="480" w:lineRule="auto"/>
+        <w:ind w:left="927" w:firstLine="567"/>
+        <w:jc w:val="both"/>
+        <w:rPr>
+          <w:rFonts w:ascii="Times New Roman" w:hAnsi="Times New Roman" w:cs="Times New Roman"/>
+          <w:sz w:val="24"/>
+        </w:rPr>
+      </w:pPr>
+      <w:r>
+        <w:rPr>
+          <w:rFonts w:ascii="Times New Roman" w:hAnsi="Times New Roman" w:cs="Times New Roman"/>
+          <w:sz w:val="24"/>
+        </w:rPr>
+        <w:t>Berikut adalah Alur Data atau Data Flow Diagram dari Sistem Informasi Keterbukaan Data Kontrak Pemerintah Kabupaten Bojonegoro:</w:t>
+      </w:r>
+    </w:p>
+    <w:p>
+      <w:pPr>
+        <w:rPr>
+          <w:rFonts w:ascii="Times New Roman" w:hAnsi="Times New Roman" w:cs="Times New Roman"/>
+        </w:rPr>
+      </w:pPr>
+      <w:r>
+        <w:rPr>
+          <w:rFonts w:ascii="Times New Roman" w:hAnsi="Times New Roman" w:cs="Times New Roman"/>
+        </w:rPr>
+        <w:br w:type="page"/>
+      </w:r>
+    </w:p>
+    <w:p>
+      <w:pPr>
+        <w:pStyle w:val="ListParagraph"/>
+        <w:tabs>
+          <w:tab w:val="left" w:pos="567"/>
+        </w:tabs>
+        <w:spacing w:after="0" w:line="480" w:lineRule="auto"/>
         <w:ind w:left="1211"/>
         <w:jc w:val="both"/>
         <w:rPr>
           <w:rFonts w:ascii="Times New Roman" w:hAnsi="Times New Roman" w:cs="Times New Roman"/>
         </w:rPr>
       </w:pPr>
-      <w:r>
-        <w:rPr>
-          <w:rFonts w:ascii="Times New Roman" w:hAnsi="Times New Roman" w:cs="Times New Roman"/>
-        </w:rPr>
-        <w:t>Berikut adalah Alur data Sistem yang berjalan</w:t>
-      </w:r>
     </w:p>
     <w:tbl>
       <w:tblPr>
@@ -8591,12 +9213,12 @@
                 <w:noProof/>
               </w:rPr>
               <w:pict>
-                <v:group id="_x0000_s1047" style="position:absolute;left:0;text-align:left;margin-left:25.9pt;margin-top:8.9pt;width:352.55pt;height:282.35pt;z-index:251658240;mso-position-horizontal-relative:text;mso-position-vertical-relative:text" coordorigin="2786,9220" coordsize="7051,5647">
+                <v:group id="_x0000_s1068" style="position:absolute;left:0;text-align:left;margin-left:25.9pt;margin-top:8.9pt;width:352.55pt;height:282.35pt;z-index:251660288;mso-position-horizontal-relative:text;mso-position-vertical-relative:text" coordorigin="2786,9220" coordsize="7051,5647">
                   <v:shapetype id="_x0000_t116" coordsize="21600,21600" o:spt="116" path="m3475,qx,10800,3475,21600l18125,21600qx21600,10800,18125,xe">
                     <v:stroke joinstyle="miter"/>
                     <v:path gradientshapeok="t" o:connecttype="rect" textboxrect="1018,3163,20582,18437"/>
                   </v:shapetype>
-                  <v:shape id="_x0000_s1048" type="#_x0000_t116" style="position:absolute;left:2955;top:9220;width:1234;height:486">
+                  <v:shape id="_x0000_s1069" type="#_x0000_t116" style="position:absolute;left:2955;top:9220;width:1234;height:486">
                     <v:textbox inset=".5mm,.3mm,.5mm,.3mm">
                       <w:txbxContent>
                         <w:p>
@@ -8614,7 +9236,7 @@
                     <v:stroke joinstyle="miter"/>
                     <v:path gradientshapeok="t" o:connecttype="rect"/>
                   </v:shapetype>
-                  <v:shape id="_x0000_s1049" type="#_x0000_t109" style="position:absolute;left:2786;top:10024;width:1684;height:449">
+                  <v:shape id="_x0000_s1070" type="#_x0000_t109" style="position:absolute;left:2786;top:10024;width:1684;height:449">
                     <v:textbox>
                       <w:txbxContent>
                         <w:p>
@@ -8628,7 +9250,7 @@
                       </w:txbxContent>
                     </v:textbox>
                   </v:shape>
-                  <v:shape id="_x0000_s1050" type="#_x0000_t109" style="position:absolute;left:2786;top:10753;width:1684;height:823">
+                  <v:shape id="_x0000_s1071" type="#_x0000_t109" style="position:absolute;left:2786;top:10753;width:1684;height:823">
                     <v:textbox>
                       <w:txbxContent>
                         <w:p>
@@ -8642,7 +9264,7 @@
                       </w:txbxContent>
                     </v:textbox>
                   </v:shape>
-                  <v:shape id="_x0000_s1051" type="#_x0000_t109" style="position:absolute;left:5273;top:10753;width:1684;height:823">
+                  <v:shape id="_x0000_s1072" type="#_x0000_t109" style="position:absolute;left:5273;top:10753;width:1684;height:823">
                     <v:textbox>
                       <w:txbxContent>
                         <w:p>
@@ -8656,7 +9278,7 @@
                       </w:txbxContent>
                     </v:textbox>
                   </v:shape>
-                  <v:shape id="_x0000_s1052" type="#_x0000_t109" style="position:absolute;left:8153;top:10753;width:1684;height:823">
+                  <v:shape id="_x0000_s1073" type="#_x0000_t109" style="position:absolute;left:8153;top:10753;width:1684;height:823">
                     <v:textbox>
                       <w:txbxContent>
                         <w:p>
@@ -8670,7 +9292,7 @@
                       </w:txbxContent>
                     </v:textbox>
                   </v:shape>
-                  <v:shape id="_x0000_s1053" type="#_x0000_t109" style="position:absolute;left:8153;top:11856;width:1684;height:823">
+                  <v:shape id="_x0000_s1074" type="#_x0000_t109" style="position:absolute;left:8153;top:11856;width:1684;height:823">
                     <v:textbox>
                       <w:txbxContent>
                         <w:p>
@@ -8684,7 +9306,7 @@
                       </w:txbxContent>
                     </v:textbox>
                   </v:shape>
-                  <v:shape id="_x0000_s1054" type="#_x0000_t116" style="position:absolute;left:8322;top:14381;width:1234;height:486">
+                  <v:shape id="_x0000_s1075" type="#_x0000_t116" style="position:absolute;left:8322;top:14381;width:1234;height:486">
                     <v:textbox inset=".5mm,.3mm,.5mm,.3mm">
                       <w:txbxContent>
                         <w:p>
@@ -8698,7 +9320,7 @@
                       </w:txbxContent>
                     </v:textbox>
                   </v:shape>
-                  <v:shape id="_x0000_s1055" type="#_x0000_t109" style="position:absolute;left:2786;top:11855;width:1833;height:823">
+                  <v:shape id="_x0000_s1076" type="#_x0000_t109" style="position:absolute;left:2786;top:11855;width:1833;height:823">
                     <v:textbox>
                       <w:txbxContent>
                         <w:p>
@@ -8712,7 +9334,7 @@
                       </w:txbxContent>
                     </v:textbox>
                   </v:shape>
-                  <v:shape id="_x0000_s1056" type="#_x0000_t109" style="position:absolute;left:2786;top:13110;width:1833;height:823">
+                  <v:shape id="_x0000_s1077" type="#_x0000_t109" style="position:absolute;left:2786;top:13110;width:1833;height:823">
                     <v:textbox>
                       <w:txbxContent>
                         <w:p>
@@ -8730,29 +9352,29 @@
                     <v:path arrowok="t" fillok="f" o:connecttype="none"/>
                     <o:lock v:ext="edit" shapetype="t"/>
                   </v:shapetype>
-                  <v:shape id="_x0000_s1057" type="#_x0000_t32" style="position:absolute;left:3591;top:9706;width:0;height:318" o:connectortype="straight">
+                  <v:shape id="_x0000_s1078" type="#_x0000_t32" style="position:absolute;left:3591;top:9706;width:0;height:318" o:connectortype="straight">
                     <v:stroke endarrow="block"/>
                   </v:shape>
-                  <v:shape id="_x0000_s1058" type="#_x0000_t32" style="position:absolute;left:3591;top:10473;width:0;height:280" o:connectortype="straight">
+                  <v:shape id="_x0000_s1079" type="#_x0000_t32" style="position:absolute;left:3591;top:10473;width:0;height:280" o:connectortype="straight">
                     <v:stroke endarrow="block"/>
                   </v:shape>
-                  <v:shape id="_x0000_s1059" type="#_x0000_t32" style="position:absolute;left:4470;top:11165;width:803;height:0" o:connectortype="straight">
+                  <v:shape id="_x0000_s1080" type="#_x0000_t32" style="position:absolute;left:4470;top:11165;width:803;height:0" o:connectortype="straight">
                     <v:stroke endarrow="block"/>
                   </v:shape>
-                  <v:shape id="_x0000_s1060" type="#_x0000_t32" style="position:absolute;left:6957;top:11071;width:1196;height:0" o:connectortype="straight">
+                  <v:shape id="_x0000_s1081" type="#_x0000_t32" style="position:absolute;left:6957;top:11071;width:1196;height:0" o:connectortype="straight">
                     <v:stroke endarrow="block"/>
                   </v:shape>
-                  <v:shape id="_x0000_s1061" type="#_x0000_t32" style="position:absolute;left:8995;top:11576;width:0;height:280" o:connectortype="straight">
+                  <v:shape id="_x0000_s1082" type="#_x0000_t32" style="position:absolute;left:8995;top:11576;width:0;height:280" o:connectortype="straight">
                     <v:stroke endarrow="block"/>
                   </v:shape>
-                  <v:shape id="_x0000_s1062" type="#_x0000_t32" style="position:absolute;left:4619;top:12211;width:3534;height:0;flip:x" o:connectortype="straight">
+                  <v:shape id="_x0000_s1083" type="#_x0000_t32" style="position:absolute;left:4619;top:12211;width:3534;height:0;flip:x" o:connectortype="straight">
                     <v:stroke endarrow="block"/>
                   </v:shape>
-                  <v:shape id="_x0000_s1063" type="#_x0000_t32" style="position:absolute;left:3591;top:12677;width:0;height:432" o:connectortype="straight">
+                  <v:shape id="_x0000_s1084" type="#_x0000_t32" style="position:absolute;left:3591;top:12677;width:0;height:432" o:connectortype="straight">
                     <v:stroke endarrow="block"/>
                   </v:shape>
-                  <v:shape id="_x0000_s1064" type="#_x0000_t32" style="position:absolute;left:4619;top:13484;width:4264;height:0" o:connectortype="straight"/>
-                  <v:shape id="_x0000_s1065" type="#_x0000_t32" style="position:absolute;left:8881;top:13484;width:0;height:897" o:connectortype="straight">
+                  <v:shape id="_x0000_s1085" type="#_x0000_t32" style="position:absolute;left:4619;top:13484;width:4264;height:0" o:connectortype="straight"/>
+                  <v:shape id="_x0000_s1086" type="#_x0000_t32" style="position:absolute;left:8881;top:13484;width:0;height:897" o:connectortype="straight">
                     <v:stroke endarrow="block"/>
                   </v:shape>
                 </v:group>
@@ -9072,13 +9694,14 @@
       <w:pPr>
         <w:pStyle w:val="ListParagraph"/>
         <w:numPr>
-          <w:ilvl w:val="0"/>
-          <w:numId w:val="44"/>
+          <w:ilvl w:val="4"/>
+          <w:numId w:val="43"/>
         </w:numPr>
         <w:tabs>
           <w:tab w:val="left" w:pos="567"/>
         </w:tabs>
-        <w:spacing w:line="480" w:lineRule="auto"/>
+        <w:spacing w:after="0" w:line="480" w:lineRule="auto"/>
+        <w:ind w:left="1287"/>
         <w:jc w:val="both"/>
         <w:rPr>
           <w:rFonts w:ascii="Times New Roman" w:hAnsi="Times New Roman" w:cs="Times New Roman"/>
@@ -9090,7 +9713,7 @@
           <w:rFonts w:ascii="Times New Roman" w:hAnsi="Times New Roman" w:cs="Times New Roman"/>
           <w:sz w:val="24"/>
         </w:rPr>
-        <w:t xml:space="preserve"> Use Case Diagram</w:t>
+        <w:t>Use Case Diagram</w:t>
       </w:r>
     </w:p>
     <w:p>
@@ -9131,7 +9754,7 @@
           <wp:inline distT="0" distB="0" distL="0" distR="0">
             <wp:extent cx="5040630" cy="4065899"/>
             <wp:effectExtent l="19050" t="0" r="7620" b="0"/>
-            <wp:docPr id="3" name="Picture 40"/>
+            <wp:docPr id="4" name="Picture 40"/>
             <wp:cNvGraphicFramePr>
               <a:graphicFrameLocks xmlns:a="http://schemas.openxmlformats.org/drawingml/2006/main" noChangeAspect="1"/>
             </wp:cNvGraphicFramePr>
@@ -9199,26 +9822,13 @@
           <w:tab w:val="left" w:pos="567"/>
         </w:tabs>
         <w:spacing w:after="0" w:line="480" w:lineRule="auto"/>
-        <w:ind w:left="567" w:firstLine="567"/>
+        <w:ind w:left="1287"/>
         <w:jc w:val="both"/>
         <w:rPr>
           <w:rFonts w:ascii="Times New Roman" w:hAnsi="Times New Roman" w:cs="Times New Roman"/>
           <w:sz w:val="24"/>
         </w:rPr>
       </w:pPr>
-    </w:p>
-    <w:p>
-      <w:pPr>
-        <w:pStyle w:val="h21"/>
-        <w:numPr>
-          <w:ilvl w:val="2"/>
-          <w:numId w:val="13"/>
-        </w:numPr>
-        <w:ind w:left="567" w:hanging="567"/>
-      </w:pPr>
-      <w:r>
-        <w:t>Analisis Kebutuhan Perangkat Lunak</w:t>
-      </w:r>
     </w:p>
     <w:p>
       <w:pPr>
@@ -9235,13 +9845,15 @@
         <w:jc w:val="both"/>
         <w:rPr>
           <w:rFonts w:ascii="Times New Roman" w:hAnsi="Times New Roman" w:cs="Times New Roman"/>
-        </w:rPr>
-      </w:pPr>
-      <w:r>
-        <w:rPr>
-          <w:rFonts w:ascii="Times New Roman" w:hAnsi="Times New Roman" w:cs="Times New Roman"/>
-        </w:rPr>
-        <w:t xml:space="preserve"> </w:t>
+          <w:sz w:val="24"/>
+        </w:rPr>
+      </w:pPr>
+      <w:r>
+        <w:rPr>
+          <w:rFonts w:ascii="Times New Roman" w:hAnsi="Times New Roman" w:cs="Times New Roman"/>
+          <w:sz w:val="24"/>
+        </w:rPr>
+        <w:t>Kebutuhan Non Fungsional</w:t>
       </w:r>
     </w:p>
     <w:p>
@@ -9251,10 +9863,103 @@
           <w:tab w:val="left" w:pos="567"/>
         </w:tabs>
         <w:spacing w:after="0" w:line="480" w:lineRule="auto"/>
+        <w:ind w:left="567" w:firstLine="567"/>
+        <w:jc w:val="both"/>
+        <w:rPr>
+          <w:rFonts w:ascii="Times New Roman" w:hAnsi="Times New Roman" w:cs="Times New Roman"/>
+          <w:sz w:val="24"/>
+        </w:rPr>
+      </w:pPr>
+      <w:r>
+        <w:rPr>
+          <w:rFonts w:ascii="Times New Roman" w:hAnsi="Times New Roman" w:cs="Times New Roman"/>
+          <w:sz w:val="24"/>
+        </w:rPr>
+        <w:t xml:space="preserve"> </w:t>
+      </w:r>
+      <w:r>
+        <w:rPr>
+          <w:rFonts w:ascii="Times New Roman" w:hAnsi="Times New Roman" w:cs="Times New Roman"/>
+          <w:sz w:val="24"/>
+        </w:rPr>
+        <w:t xml:space="preserve">Kebutuhan non fungsional tidak berkaitan langsung dengan fitur-fitur pada  aplikasi,  namun  kebutuhan  ini  akan  memberikan  batasan  kepada kebutuhan fungsional.  Berikut merupakan kebutuhan non fungsional sistem informasi inventaris laboratorium informatika UMM: </w:t>
+      </w:r>
+    </w:p>
+    <w:p>
+      <w:pPr>
+        <w:pStyle w:val="ListParagraph"/>
+        <w:numPr>
+          <w:ilvl w:val="0"/>
+          <w:numId w:val="47"/>
+        </w:numPr>
+        <w:tabs>
+          <w:tab w:val="left" w:pos="567"/>
+        </w:tabs>
+        <w:spacing w:after="0" w:line="480" w:lineRule="auto"/>
         <w:ind w:left="927"/>
         <w:jc w:val="both"/>
         <w:rPr>
           <w:rFonts w:ascii="Times New Roman" w:hAnsi="Times New Roman" w:cs="Times New Roman"/>
+          <w:sz w:val="24"/>
+        </w:rPr>
+      </w:pPr>
+      <w:r>
+        <w:rPr>
+          <w:rFonts w:ascii="Times New Roman" w:hAnsi="Times New Roman" w:cs="Times New Roman"/>
+          <w:sz w:val="24"/>
+        </w:rPr>
+        <w:t xml:space="preserve">Operasional : Dapat diakses melalui internet. </w:t>
+      </w:r>
+    </w:p>
+    <w:p>
+      <w:pPr>
+        <w:pStyle w:val="ListParagraph"/>
+        <w:numPr>
+          <w:ilvl w:val="0"/>
+          <w:numId w:val="47"/>
+        </w:numPr>
+        <w:tabs>
+          <w:tab w:val="left" w:pos="567"/>
+        </w:tabs>
+        <w:spacing w:after="0" w:line="480" w:lineRule="auto"/>
+        <w:ind w:left="927"/>
+        <w:jc w:val="both"/>
+        <w:rPr>
+          <w:rFonts w:ascii="Times New Roman" w:hAnsi="Times New Roman" w:cs="Times New Roman"/>
+          <w:sz w:val="24"/>
+        </w:rPr>
+      </w:pPr>
+      <w:r>
+        <w:rPr>
+          <w:rFonts w:ascii="Times New Roman" w:hAnsi="Times New Roman" w:cs="Times New Roman"/>
+          <w:sz w:val="24"/>
+        </w:rPr>
+        <w:t>Keamanan : Pengguna harus Login untuk mengakses fitur-fitur utama.</w:t>
+      </w:r>
+    </w:p>
+    <w:p>
+      <w:pPr>
+        <w:tabs>
+          <w:tab w:val="left" w:pos="567"/>
+        </w:tabs>
+        <w:spacing w:after="0" w:line="480" w:lineRule="auto"/>
+        <w:jc w:val="both"/>
+        <w:rPr>
+          <w:rFonts w:ascii="Times New Roman" w:hAnsi="Times New Roman" w:cs="Times New Roman"/>
+          <w:sz w:val="24"/>
+        </w:rPr>
+      </w:pPr>
+    </w:p>
+    <w:p>
+      <w:pPr>
+        <w:tabs>
+          <w:tab w:val="left" w:pos="567"/>
+        </w:tabs>
+        <w:spacing w:after="0" w:line="480" w:lineRule="auto"/>
+        <w:jc w:val="both"/>
+        <w:rPr>
+          <w:rFonts w:ascii="Times New Roman" w:hAnsi="Times New Roman" w:cs="Times New Roman"/>
+          <w:sz w:val="24"/>
         </w:rPr>
       </w:pPr>
     </w:p>
@@ -9268,6 +9973,7 @@
         <w:ind w:left="567" w:hanging="567"/>
       </w:pPr>
       <w:r>
+        <w:lastRenderedPageBreak/>
         <w:t>Analisis Pengguna</w:t>
       </w:r>
     </w:p>
@@ -9334,15 +10040,7 @@
           <w:rFonts w:ascii="Times New Roman" w:hAnsi="Times New Roman" w:cs="Times New Roman"/>
           <w:sz w:val="24"/>
         </w:rPr>
-        <w:t xml:space="preserve">ses terhadap pengelolaan dasar sampai menyeluruh dari sistem. Relawan memiliki hak akses untuk memasukkan gambar dari progress pekerjaan proyek pengadaan dan Publik </w:t>
-      </w:r>
-      <w:r>
-        <w:rPr>
-          <w:rFonts w:ascii="Times New Roman" w:hAnsi="Times New Roman" w:cs="Times New Roman"/>
-          <w:sz w:val="24"/>
-        </w:rPr>
-        <w:lastRenderedPageBreak/>
-        <w:t>memiliki hak akses untuk melakukan pemantauan terhadap proyek pengadaan yang dilakukan Pemerintah Kabupaten Bojonegoro.</w:t>
+        <w:t>ses terhadap pengelolaan dasar sampai menyeluruh dari sistem. Relawan memiliki hak akses untuk memasukkan gambar dari progress pekerjaan proyek pengadaan dan Publik memiliki hak akses untuk melakukan pemantauan terhadap proyek pengadaan yang dilakukan Pemerintah Kabupaten Bojonegoro.</w:t>
       </w:r>
     </w:p>
     <w:p>
@@ -9580,7 +10278,32 @@
           <w:rFonts w:ascii="Times New Roman" w:hAnsi="Times New Roman" w:cs="Times New Roman"/>
           <w:sz w:val="24"/>
         </w:rPr>
-        <w:t xml:space="preserve">untuk menganalisis sistem apakah sudah sesuai yang diharapkan belum. Teknik </w:t>
+        <w:t>untuk menganalisis sistem apakah sudah sesuai yang diharapkan belum.</w:t>
+      </w:r>
+    </w:p>
+    <w:p>
+      <w:pPr>
+        <w:pStyle w:val="ListParagraph"/>
+        <w:numPr>
+          <w:ilvl w:val="0"/>
+          <w:numId w:val="48"/>
+        </w:numPr>
+        <w:tabs>
+          <w:tab w:val="left" w:pos="567"/>
+        </w:tabs>
+        <w:spacing w:after="0" w:line="480" w:lineRule="auto"/>
+        <w:jc w:val="both"/>
+        <w:rPr>
+          <w:rFonts w:ascii="Times New Roman" w:hAnsi="Times New Roman" w:cs="Times New Roman"/>
+          <w:sz w:val="24"/>
+        </w:rPr>
+      </w:pPr>
+      <w:r>
+        <w:rPr>
+          <w:rFonts w:ascii="Times New Roman" w:hAnsi="Times New Roman" w:cs="Times New Roman"/>
+          <w:sz w:val="24"/>
+        </w:rPr>
+        <w:t xml:space="preserve">Instrumen Pengujian </w:t>
       </w:r>
       <w:r>
         <w:rPr>
@@ -9588,44 +10311,7 @@
           <w:i/>
           <w:sz w:val="24"/>
         </w:rPr>
-        <w:t>black box</w:t>
-      </w:r>
-      <w:r>
-        <w:rPr>
-          <w:rFonts w:ascii="Times New Roman" w:hAnsi="Times New Roman" w:cs="Times New Roman"/>
-          <w:sz w:val="24"/>
-        </w:rPr>
-        <w:t xml:space="preserve"> sendiri se</w:t>
-      </w:r>
-      <w:r>
-        <w:rPr>
-          <w:rFonts w:ascii="Times New Roman" w:hAnsi="Times New Roman" w:cs="Times New Roman"/>
-          <w:sz w:val="24"/>
-        </w:rPr>
-        <w:t xml:space="preserve">ring digunakan oleh programmer untuk </w:t>
-      </w:r>
-      <w:r>
-        <w:rPr>
-          <w:rFonts w:ascii="Times New Roman" w:hAnsi="Times New Roman" w:cs="Times New Roman"/>
-          <w:sz w:val="24"/>
-        </w:rPr>
-        <w:lastRenderedPageBreak/>
-        <w:t xml:space="preserve">menganalisis fungsionalitas sebuah sistem apakah sudah sesuai target </w:t>
-      </w:r>
-      <w:r>
-        <w:rPr>
-          <w:rFonts w:ascii="Times New Roman" w:hAnsi="Times New Roman" w:cs="Times New Roman"/>
-          <w:i/>
-          <w:sz w:val="24"/>
-        </w:rPr>
-        <w:t>input output</w:t>
-      </w:r>
-      <w:r>
-        <w:rPr>
-          <w:rFonts w:ascii="Times New Roman" w:hAnsi="Times New Roman" w:cs="Times New Roman"/>
-          <w:sz w:val="24"/>
-        </w:rPr>
-        <w:t xml:space="preserve"> atau belum.</w:t>
+        <w:t>Black Box</w:t>
       </w:r>
     </w:p>
     <w:p>
@@ -9635,6 +10321,28 @@
           <w:tab w:val="left" w:pos="567"/>
         </w:tabs>
         <w:spacing w:after="0" w:line="480" w:lineRule="auto"/>
+        <w:ind w:left="930" w:firstLine="567"/>
+        <w:jc w:val="both"/>
+        <w:rPr>
+          <w:rFonts w:ascii="Times New Roman" w:hAnsi="Times New Roman" w:cs="Times New Roman"/>
+          <w:sz w:val="24"/>
+        </w:rPr>
+      </w:pPr>
+      <w:r>
+        <w:rPr>
+          <w:rFonts w:ascii="Times New Roman" w:hAnsi="Times New Roman" w:cs="Times New Roman"/>
+          <w:sz w:val="24"/>
+        </w:rPr>
+        <w:t>Black-Box Testing dilakukan dengan membuat kasus uji(skenario) yang bersifat mencoba semua fungsi dengan memakai perangkat lunak apakah sesuai dengan spesifikasi yang dibutuhkan. Kasus uji yang dibuat untuk menguji harus dibuat dengan skenario benar dan salah. Acuan yang digunakan dalam pembuatan instrumen pengujian Black Box adalah berdasarkan analisis kebutuhan.</w:t>
+      </w:r>
+    </w:p>
+    <w:p>
+      <w:pPr>
+        <w:pStyle w:val="ListParagraph"/>
+        <w:tabs>
+          <w:tab w:val="left" w:pos="567"/>
+        </w:tabs>
+        <w:spacing w:after="0" w:line="480" w:lineRule="auto"/>
         <w:ind w:left="567" w:firstLine="567"/>
         <w:jc w:val="both"/>
         <w:rPr>
@@ -9642,7 +10350,7 @@
           <w:b/>
           <w:sz w:val="24"/>
           <w:szCs w:val="24"/>
-          <w:lang w:val="en-GB" w:eastAsia="ko-KR"/>
+          <w:lang w:eastAsia="ko-KR"/>
         </w:rPr>
       </w:pPr>
     </w:p>
@@ -9809,6 +10517,7 @@
         <w:rPr>
           <w:rFonts w:ascii="Times New Roman" w:hAnsi="Times New Roman" w:cs="Times New Roman"/>
         </w:rPr>
+        <w:lastRenderedPageBreak/>
         <w:t>Berikut adalah tampilan halaman login sistem:</w:t>
       </w:r>
     </w:p>
@@ -9912,7 +10621,6 @@
         <w:rPr>
           <w:rFonts w:ascii="Times New Roman" w:hAnsi="Times New Roman" w:cs="Times New Roman"/>
         </w:rPr>
-        <w:lastRenderedPageBreak/>
         <w:t>Dashboard</w:t>
       </w:r>
     </w:p>
@@ -10077,6 +10785,7 @@
           <w:rFonts w:ascii="Times New Roman" w:hAnsi="Times New Roman" w:cs="Times New Roman"/>
           <w:noProof/>
         </w:rPr>
+        <w:lastRenderedPageBreak/>
         <w:drawing>
           <wp:inline distT="0" distB="0" distL="0" distR="0">
             <wp:extent cx="4320000" cy="2308326"/>
@@ -10558,10 +11267,10 @@
             <v:path o:extrusionok="f" gradientshapeok="t" o:connecttype="rect"/>
             <o:lock v:ext="edit" aspectratio="t"/>
           </v:shapetype>
-          <v:shape id="_x0000_i1025" type="#_x0000_t75" style="width:387.1pt;height:298.3pt" o:ole="">
+          <v:shape id="_x0000_i1025" type="#_x0000_t75" style="width:387.15pt;height:298.2pt" o:ole="">
             <v:imagedata r:id="rId29" o:title=""/>
           </v:shape>
-          <o:OLEObject Type="Embed" ProgID="Excel.Sheet.12" ShapeID="_x0000_i1025" DrawAspect="Content" ObjectID="_1644858772" r:id="rId30"/>
+          <o:OLEObject Type="Embed" ProgID="Excel.Sheet.12" ShapeID="_x0000_i1025" DrawAspect="Content" ObjectID="_1645342353" r:id="rId30"/>
         </w:object>
       </w:r>
       <w:bookmarkStart w:id="25" w:name="_Toc484183848"/>
@@ -10650,7 +11359,7 @@
             <w:rPr>
               <w:noProof/>
             </w:rPr>
-            <w:t>18</w:t>
+            <w:t>12</w:t>
           </w:r>
         </w:fldSimple>
       </w:p>
@@ -10715,7 +11424,7 @@
             <w:rPr>
               <w:noProof/>
             </w:rPr>
-            <w:t>19</w:t>
+            <w:t>15</w:t>
           </w:r>
         </w:fldSimple>
       </w:p>
@@ -10911,6 +11620,119 @@
     </w:lvl>
   </w:abstractNum>
   <w:abstractNum w:abstractNumId="2">
+    <w:nsid w:val="05705B41"/>
+    <w:multiLevelType w:val="hybridMultilevel"/>
+    <w:tmpl w:val="0D108790"/>
+    <w:lvl w:ilvl="0" w:tplc="04090001">
+      <w:start w:val="1"/>
+      <w:numFmt w:val="bullet"/>
+      <w:lvlText w:val=""/>
+      <w:lvlJc w:val="left"/>
+      <w:pPr>
+        <w:ind w:left="1854" w:hanging="360"/>
+      </w:pPr>
+      <w:rPr>
+        <w:rFonts w:ascii="Symbol" w:hAnsi="Symbol" w:hint="default"/>
+      </w:rPr>
+    </w:lvl>
+    <w:lvl w:ilvl="1" w:tplc="04090003" w:tentative="1">
+      <w:start w:val="1"/>
+      <w:numFmt w:val="bullet"/>
+      <w:lvlText w:val="o"/>
+      <w:lvlJc w:val="left"/>
+      <w:pPr>
+        <w:ind w:left="2574" w:hanging="360"/>
+      </w:pPr>
+      <w:rPr>
+        <w:rFonts w:ascii="Courier New" w:hAnsi="Courier New" w:cs="Courier New" w:hint="default"/>
+      </w:rPr>
+    </w:lvl>
+    <w:lvl w:ilvl="2" w:tplc="04090005" w:tentative="1">
+      <w:start w:val="1"/>
+      <w:numFmt w:val="bullet"/>
+      <w:lvlText w:val=""/>
+      <w:lvlJc w:val="left"/>
+      <w:pPr>
+        <w:ind w:left="3294" w:hanging="360"/>
+      </w:pPr>
+      <w:rPr>
+        <w:rFonts w:ascii="Wingdings" w:hAnsi="Wingdings" w:hint="default"/>
+      </w:rPr>
+    </w:lvl>
+    <w:lvl w:ilvl="3" w:tplc="04090001" w:tentative="1">
+      <w:start w:val="1"/>
+      <w:numFmt w:val="bullet"/>
+      <w:lvlText w:val=""/>
+      <w:lvlJc w:val="left"/>
+      <w:pPr>
+        <w:ind w:left="4014" w:hanging="360"/>
+      </w:pPr>
+      <w:rPr>
+        <w:rFonts w:ascii="Symbol" w:hAnsi="Symbol" w:hint="default"/>
+      </w:rPr>
+    </w:lvl>
+    <w:lvl w:ilvl="4" w:tplc="04090003" w:tentative="1">
+      <w:start w:val="1"/>
+      <w:numFmt w:val="bullet"/>
+      <w:lvlText w:val="o"/>
+      <w:lvlJc w:val="left"/>
+      <w:pPr>
+        <w:ind w:left="4734" w:hanging="360"/>
+      </w:pPr>
+      <w:rPr>
+        <w:rFonts w:ascii="Courier New" w:hAnsi="Courier New" w:cs="Courier New" w:hint="default"/>
+      </w:rPr>
+    </w:lvl>
+    <w:lvl w:ilvl="5" w:tplc="04090005" w:tentative="1">
+      <w:start w:val="1"/>
+      <w:numFmt w:val="bullet"/>
+      <w:lvlText w:val=""/>
+      <w:lvlJc w:val="left"/>
+      <w:pPr>
+        <w:ind w:left="5454" w:hanging="360"/>
+      </w:pPr>
+      <w:rPr>
+        <w:rFonts w:ascii="Wingdings" w:hAnsi="Wingdings" w:hint="default"/>
+      </w:rPr>
+    </w:lvl>
+    <w:lvl w:ilvl="6" w:tplc="04090001" w:tentative="1">
+      <w:start w:val="1"/>
+      <w:numFmt w:val="bullet"/>
+      <w:lvlText w:val=""/>
+      <w:lvlJc w:val="left"/>
+      <w:pPr>
+        <w:ind w:left="6174" w:hanging="360"/>
+      </w:pPr>
+      <w:rPr>
+        <w:rFonts w:ascii="Symbol" w:hAnsi="Symbol" w:hint="default"/>
+      </w:rPr>
+    </w:lvl>
+    <w:lvl w:ilvl="7" w:tplc="04090003" w:tentative="1">
+      <w:start w:val="1"/>
+      <w:numFmt w:val="bullet"/>
+      <w:lvlText w:val="o"/>
+      <w:lvlJc w:val="left"/>
+      <w:pPr>
+        <w:ind w:left="6894" w:hanging="360"/>
+      </w:pPr>
+      <w:rPr>
+        <w:rFonts w:ascii="Courier New" w:hAnsi="Courier New" w:cs="Courier New" w:hint="default"/>
+      </w:rPr>
+    </w:lvl>
+    <w:lvl w:ilvl="8" w:tplc="04090005" w:tentative="1">
+      <w:start w:val="1"/>
+      <w:numFmt w:val="bullet"/>
+      <w:lvlText w:val=""/>
+      <w:lvlJc w:val="left"/>
+      <w:pPr>
+        <w:ind w:left="7614" w:hanging="360"/>
+      </w:pPr>
+      <w:rPr>
+        <w:rFonts w:ascii="Wingdings" w:hAnsi="Wingdings" w:hint="default"/>
+      </w:rPr>
+    </w:lvl>
+  </w:abstractNum>
+  <w:abstractNum w:abstractNumId="3">
     <w:nsid w:val="0E894CA9"/>
     <w:multiLevelType w:val="hybridMultilevel"/>
     <w:tmpl w:val="BEB83B36"/>
@@ -10999,7 +11821,7 @@
       </w:pPr>
     </w:lvl>
   </w:abstractNum>
-  <w:abstractNum w:abstractNumId="3">
+  <w:abstractNum w:abstractNumId="4">
     <w:nsid w:val="0FFB3696"/>
     <w:multiLevelType w:val="hybridMultilevel"/>
     <w:tmpl w:val="35209172"/>
@@ -11088,7 +11910,7 @@
       </w:pPr>
     </w:lvl>
   </w:abstractNum>
-  <w:abstractNum w:abstractNumId="4">
+  <w:abstractNum w:abstractNumId="5">
     <w:nsid w:val="10DB5629"/>
     <w:multiLevelType w:val="multilevel"/>
     <w:tmpl w:val="0C70993A"/>
@@ -11203,7 +12025,7 @@
       </w:rPr>
     </w:lvl>
   </w:abstractNum>
-  <w:abstractNum w:abstractNumId="5">
+  <w:abstractNum w:abstractNumId="6">
     <w:nsid w:val="12D22EEE"/>
     <w:multiLevelType w:val="hybridMultilevel"/>
     <w:tmpl w:val="1C8EC898"/>
@@ -11299,7 +12121,7 @@
       </w:pPr>
     </w:lvl>
   </w:abstractNum>
-  <w:abstractNum w:abstractNumId="6">
+  <w:abstractNum w:abstractNumId="7">
     <w:nsid w:val="1988206C"/>
     <w:multiLevelType w:val="hybridMultilevel"/>
     <w:tmpl w:val="63CC089E"/>
@@ -11388,7 +12210,7 @@
       </w:pPr>
     </w:lvl>
   </w:abstractNum>
-  <w:abstractNum w:abstractNumId="7">
+  <w:abstractNum w:abstractNumId="8">
     <w:nsid w:val="1BE84DB1"/>
     <w:multiLevelType w:val="hybridMultilevel"/>
     <w:tmpl w:val="ABBCBA14"/>
@@ -11477,7 +12299,7 @@
       </w:pPr>
     </w:lvl>
   </w:abstractNum>
-  <w:abstractNum w:abstractNumId="8">
+  <w:abstractNum w:abstractNumId="9">
     <w:nsid w:val="1FC32238"/>
     <w:multiLevelType w:val="hybridMultilevel"/>
     <w:tmpl w:val="F89ACA80"/>
@@ -11566,7 +12388,7 @@
       </w:pPr>
     </w:lvl>
   </w:abstractNum>
-  <w:abstractNum w:abstractNumId="9">
+  <w:abstractNum w:abstractNumId="10">
     <w:nsid w:val="24A1637A"/>
     <w:multiLevelType w:val="multilevel"/>
     <w:tmpl w:val="633C4CDA"/>
@@ -11679,7 +12501,7 @@
       </w:rPr>
     </w:lvl>
   </w:abstractNum>
-  <w:abstractNum w:abstractNumId="10">
+  <w:abstractNum w:abstractNumId="11">
     <w:nsid w:val="254B59C2"/>
     <w:multiLevelType w:val="hybridMultilevel"/>
     <w:tmpl w:val="B9988226"/>
@@ -11768,7 +12590,7 @@
       </w:pPr>
     </w:lvl>
   </w:abstractNum>
-  <w:abstractNum w:abstractNumId="11">
+  <w:abstractNum w:abstractNumId="12">
     <w:nsid w:val="28E8752D"/>
     <w:multiLevelType w:val="hybridMultilevel"/>
     <w:tmpl w:val="D3502990"/>
@@ -11860,7 +12682,7 @@
       </w:pPr>
     </w:lvl>
   </w:abstractNum>
-  <w:abstractNum w:abstractNumId="12">
+  <w:abstractNum w:abstractNumId="13">
     <w:nsid w:val="29BB2960"/>
     <w:multiLevelType w:val="hybridMultilevel"/>
     <w:tmpl w:val="2CE6E306"/>
@@ -11949,7 +12771,7 @@
       </w:pPr>
     </w:lvl>
   </w:abstractNum>
-  <w:abstractNum w:abstractNumId="13">
+  <w:abstractNum w:abstractNumId="14">
     <w:nsid w:val="2B547923"/>
     <w:multiLevelType w:val="hybridMultilevel"/>
     <w:tmpl w:val="BAFA7DAA"/>
@@ -12038,7 +12860,7 @@
       </w:pPr>
     </w:lvl>
   </w:abstractNum>
-  <w:abstractNum w:abstractNumId="14">
+  <w:abstractNum w:abstractNumId="15">
     <w:nsid w:val="2F9A7387"/>
     <w:multiLevelType w:val="hybridMultilevel"/>
     <w:tmpl w:val="6330C1F6"/>
@@ -12127,7 +12949,7 @@
       </w:pPr>
     </w:lvl>
   </w:abstractNum>
-  <w:abstractNum w:abstractNumId="15">
+  <w:abstractNum w:abstractNumId="16">
     <w:nsid w:val="317E7BB5"/>
     <w:multiLevelType w:val="hybridMultilevel"/>
     <w:tmpl w:val="64744406"/>
@@ -12216,7 +13038,7 @@
       </w:pPr>
     </w:lvl>
   </w:abstractNum>
-  <w:abstractNum w:abstractNumId="16">
+  <w:abstractNum w:abstractNumId="17">
     <w:nsid w:val="34FB3556"/>
     <w:multiLevelType w:val="hybridMultilevel"/>
     <w:tmpl w:val="3ED6267A"/>
@@ -12305,7 +13127,7 @@
       </w:pPr>
     </w:lvl>
   </w:abstractNum>
-  <w:abstractNum w:abstractNumId="17">
+  <w:abstractNum w:abstractNumId="18">
     <w:nsid w:val="38E621C0"/>
     <w:multiLevelType w:val="hybridMultilevel"/>
     <w:tmpl w:val="5AD88B78"/>
@@ -12396,7 +13218,7 @@
       </w:pPr>
     </w:lvl>
   </w:abstractNum>
-  <w:abstractNum w:abstractNumId="18">
+  <w:abstractNum w:abstractNumId="19">
     <w:nsid w:val="3F707194"/>
     <w:multiLevelType w:val="multilevel"/>
     <w:tmpl w:val="FD544E24"/>
@@ -12509,7 +13331,7 @@
       </w:rPr>
     </w:lvl>
   </w:abstractNum>
-  <w:abstractNum w:abstractNumId="19">
+  <w:abstractNum w:abstractNumId="20">
     <w:nsid w:val="42B56942"/>
     <w:multiLevelType w:val="hybridMultilevel"/>
     <w:tmpl w:val="813689F4"/>
@@ -12598,7 +13420,7 @@
       </w:pPr>
     </w:lvl>
   </w:abstractNum>
-  <w:abstractNum w:abstractNumId="20">
+  <w:abstractNum w:abstractNumId="21">
     <w:nsid w:val="48B932DF"/>
     <w:multiLevelType w:val="hybridMultilevel"/>
     <w:tmpl w:val="806AEE98"/>
@@ -12687,7 +13509,7 @@
       </w:pPr>
     </w:lvl>
   </w:abstractNum>
-  <w:abstractNum w:abstractNumId="21">
+  <w:abstractNum w:abstractNumId="22">
     <w:nsid w:val="4F1E7CAC"/>
     <w:multiLevelType w:val="hybridMultilevel"/>
     <w:tmpl w:val="BCC8E8E4"/>
@@ -12777,7 +13599,7 @@
       </w:pPr>
     </w:lvl>
   </w:abstractNum>
-  <w:abstractNum w:abstractNumId="22">
+  <w:abstractNum w:abstractNumId="23">
     <w:nsid w:val="51236092"/>
     <w:multiLevelType w:val="hybridMultilevel"/>
     <w:tmpl w:val="BE46FA30"/>
@@ -12866,7 +13688,7 @@
       </w:pPr>
     </w:lvl>
   </w:abstractNum>
-  <w:abstractNum w:abstractNumId="23">
+  <w:abstractNum w:abstractNumId="24">
     <w:nsid w:val="51A9024B"/>
     <w:multiLevelType w:val="hybridMultilevel"/>
     <w:tmpl w:val="C90A111E"/>
@@ -12955,7 +13777,7 @@
       </w:pPr>
     </w:lvl>
   </w:abstractNum>
-  <w:abstractNum w:abstractNumId="24">
+  <w:abstractNum w:abstractNumId="25">
     <w:nsid w:val="58201525"/>
     <w:multiLevelType w:val="hybridMultilevel"/>
     <w:tmpl w:val="338A9BA2"/>
@@ -13044,7 +13866,7 @@
       </w:pPr>
     </w:lvl>
   </w:abstractNum>
-  <w:abstractNum w:abstractNumId="25">
+  <w:abstractNum w:abstractNumId="26">
     <w:nsid w:val="5D6C3C46"/>
     <w:multiLevelType w:val="hybridMultilevel"/>
     <w:tmpl w:val="3EEA2C4A"/>
@@ -13133,7 +13955,96 @@
       </w:pPr>
     </w:lvl>
   </w:abstractNum>
-  <w:abstractNum w:abstractNumId="26">
+  <w:abstractNum w:abstractNumId="27">
+    <w:nsid w:val="5E232862"/>
+    <w:multiLevelType w:val="hybridMultilevel"/>
+    <w:tmpl w:val="1D34BDC4"/>
+    <w:lvl w:ilvl="0" w:tplc="C5E099A6">
+      <w:start w:val="1"/>
+      <w:numFmt w:val="decimal"/>
+      <w:lvlText w:val="%1."/>
+      <w:lvlJc w:val="left"/>
+      <w:pPr>
+        <w:ind w:left="930" w:hanging="360"/>
+      </w:pPr>
+      <w:rPr>
+        <w:rFonts w:hint="default"/>
+      </w:rPr>
+    </w:lvl>
+    <w:lvl w:ilvl="1" w:tplc="04090019" w:tentative="1">
+      <w:start w:val="1"/>
+      <w:numFmt w:val="lowerLetter"/>
+      <w:lvlText w:val="%2."/>
+      <w:lvlJc w:val="left"/>
+      <w:pPr>
+        <w:ind w:left="1650" w:hanging="360"/>
+      </w:pPr>
+    </w:lvl>
+    <w:lvl w:ilvl="2" w:tplc="0409001B" w:tentative="1">
+      <w:start w:val="1"/>
+      <w:numFmt w:val="lowerRoman"/>
+      <w:lvlText w:val="%3."/>
+      <w:lvlJc w:val="right"/>
+      <w:pPr>
+        <w:ind w:left="2370" w:hanging="180"/>
+      </w:pPr>
+    </w:lvl>
+    <w:lvl w:ilvl="3" w:tplc="0409000F" w:tentative="1">
+      <w:start w:val="1"/>
+      <w:numFmt w:val="decimal"/>
+      <w:lvlText w:val="%4."/>
+      <w:lvlJc w:val="left"/>
+      <w:pPr>
+        <w:ind w:left="3090" w:hanging="360"/>
+      </w:pPr>
+    </w:lvl>
+    <w:lvl w:ilvl="4" w:tplc="04090019" w:tentative="1">
+      <w:start w:val="1"/>
+      <w:numFmt w:val="lowerLetter"/>
+      <w:lvlText w:val="%5."/>
+      <w:lvlJc w:val="left"/>
+      <w:pPr>
+        <w:ind w:left="3810" w:hanging="360"/>
+      </w:pPr>
+    </w:lvl>
+    <w:lvl w:ilvl="5" w:tplc="0409001B" w:tentative="1">
+      <w:start w:val="1"/>
+      <w:numFmt w:val="lowerRoman"/>
+      <w:lvlText w:val="%6."/>
+      <w:lvlJc w:val="right"/>
+      <w:pPr>
+        <w:ind w:left="4530" w:hanging="180"/>
+      </w:pPr>
+    </w:lvl>
+    <w:lvl w:ilvl="6" w:tplc="0409000F" w:tentative="1">
+      <w:start w:val="1"/>
+      <w:numFmt w:val="decimal"/>
+      <w:lvlText w:val="%7."/>
+      <w:lvlJc w:val="left"/>
+      <w:pPr>
+        <w:ind w:left="5250" w:hanging="360"/>
+      </w:pPr>
+    </w:lvl>
+    <w:lvl w:ilvl="7" w:tplc="04090019" w:tentative="1">
+      <w:start w:val="1"/>
+      <w:numFmt w:val="lowerLetter"/>
+      <w:lvlText w:val="%8."/>
+      <w:lvlJc w:val="left"/>
+      <w:pPr>
+        <w:ind w:left="5970" w:hanging="360"/>
+      </w:pPr>
+    </w:lvl>
+    <w:lvl w:ilvl="8" w:tplc="0409001B" w:tentative="1">
+      <w:start w:val="1"/>
+      <w:numFmt w:val="lowerRoman"/>
+      <w:lvlText w:val="%9."/>
+      <w:lvlJc w:val="right"/>
+      <w:pPr>
+        <w:ind w:left="6690" w:hanging="180"/>
+      </w:pPr>
+    </w:lvl>
+  </w:abstractNum>
+  <w:abstractNum w:abstractNumId="28">
     <w:nsid w:val="692E49FE"/>
     <w:multiLevelType w:val="hybridMultilevel"/>
     <w:tmpl w:val="81308C10"/>
@@ -13222,7 +14133,7 @@
       </w:pPr>
     </w:lvl>
   </w:abstractNum>
-  <w:abstractNum w:abstractNumId="27">
+  <w:abstractNum w:abstractNumId="29">
     <w:nsid w:val="71C4423C"/>
     <w:multiLevelType w:val="hybridMultilevel"/>
     <w:tmpl w:val="7602A4CC"/>
@@ -13311,7 +14222,7 @@
       </w:pPr>
     </w:lvl>
   </w:abstractNum>
-  <w:abstractNum w:abstractNumId="28">
+  <w:abstractNum w:abstractNumId="30">
     <w:nsid w:val="71DD6B6E"/>
     <w:multiLevelType w:val="multilevel"/>
     <w:tmpl w:val="633C4CDA"/>
@@ -13424,7 +14335,7 @@
       </w:rPr>
     </w:lvl>
   </w:abstractNum>
-  <w:abstractNum w:abstractNumId="29">
+  <w:abstractNum w:abstractNumId="31">
     <w:nsid w:val="7863465F"/>
     <w:multiLevelType w:val="hybridMultilevel"/>
     <w:tmpl w:val="8F147D56"/>
@@ -13514,145 +14425,151 @@
     </w:lvl>
   </w:abstractNum>
   <w:num w:numId="1">
-    <w:abstractNumId w:val="18"/>
+    <w:abstractNumId w:val="19"/>
   </w:num>
   <w:num w:numId="2">
+    <w:abstractNumId w:val="5"/>
+  </w:num>
+  <w:num w:numId="3">
+    <w:abstractNumId w:val="14"/>
+  </w:num>
+  <w:num w:numId="4">
+    <w:abstractNumId w:val="25"/>
+  </w:num>
+  <w:num w:numId="5">
+    <w:abstractNumId w:val="3"/>
+  </w:num>
+  <w:num w:numId="6">
+    <w:abstractNumId w:val="9"/>
+  </w:num>
+  <w:num w:numId="7">
+    <w:abstractNumId w:val="21"/>
+  </w:num>
+  <w:num w:numId="8">
+    <w:abstractNumId w:val="13"/>
+  </w:num>
+  <w:num w:numId="9">
+    <w:abstractNumId w:val="11"/>
+  </w:num>
+  <w:num w:numId="10">
     <w:abstractNumId w:val="4"/>
   </w:num>
-  <w:num w:numId="3">
-    <w:abstractNumId w:val="13"/>
+  <w:num w:numId="11">
+    <w:abstractNumId w:val="29"/>
   </w:num>
-  <w:num w:numId="4">
-    <w:abstractNumId w:val="24"/>
+  <w:num w:numId="12">
+    <w:abstractNumId w:val="17"/>
   </w:num>
-  <w:num w:numId="5">
-    <w:abstractNumId w:val="2"/>
+  <w:num w:numId="13">
+    <w:abstractNumId w:val="12"/>
   </w:num>
-  <w:num w:numId="6">
+  <w:num w:numId="14">
     <w:abstractNumId w:val="8"/>
   </w:num>
-  <w:num w:numId="7">
+  <w:num w:numId="15">
     <w:abstractNumId w:val="20"/>
   </w:num>
-  <w:num w:numId="8">
-    <w:abstractNumId w:val="12"/>
-  </w:num>
-  <w:num w:numId="9">
-    <w:abstractNumId w:val="10"/>
-  </w:num>
-  <w:num w:numId="10">
-    <w:abstractNumId w:val="3"/>
-  </w:num>
-  <w:num w:numId="11">
-    <w:abstractNumId w:val="27"/>
-  </w:num>
-  <w:num w:numId="12">
-    <w:abstractNumId w:val="16"/>
-  </w:num>
-  <w:num w:numId="13">
-    <w:abstractNumId w:val="11"/>
-  </w:num>
-  <w:num w:numId="14">
-    <w:abstractNumId w:val="7"/>
-  </w:num>
-  <w:num w:numId="15">
-    <w:abstractNumId w:val="19"/>
-  </w:num>
   <w:num w:numId="16">
-    <w:abstractNumId w:val="21"/>
+    <w:abstractNumId w:val="22"/>
   </w:num>
   <w:num w:numId="17">
-    <w:abstractNumId w:val="29"/>
+    <w:abstractNumId w:val="31"/>
   </w:num>
   <w:num w:numId="18">
-    <w:abstractNumId w:val="14"/>
+    <w:abstractNumId w:val="15"/>
   </w:num>
   <w:num w:numId="19">
-    <w:abstractNumId w:val="23"/>
+    <w:abstractNumId w:val="24"/>
   </w:num>
   <w:num w:numId="20">
     <w:abstractNumId w:val="0"/>
   </w:num>
   <w:num w:numId="21">
-    <w:abstractNumId w:val="26"/>
+    <w:abstractNumId w:val="28"/>
   </w:num>
   <w:num w:numId="22">
-    <w:abstractNumId w:val="22"/>
+    <w:abstractNumId w:val="23"/>
   </w:num>
   <w:num w:numId="23">
-    <w:abstractNumId w:val="9"/>
+    <w:abstractNumId w:val="10"/>
   </w:num>
   <w:num w:numId="24">
-    <w:abstractNumId w:val="28"/>
+    <w:abstractNumId w:val="30"/>
   </w:num>
   <w:num w:numId="25">
-    <w:abstractNumId w:val="10"/>
+    <w:abstractNumId w:val="11"/>
   </w:num>
   <w:num w:numId="26">
-    <w:abstractNumId w:val="10"/>
+    <w:abstractNumId w:val="11"/>
   </w:num>
   <w:num w:numId="27">
-    <w:abstractNumId w:val="10"/>
+    <w:abstractNumId w:val="11"/>
   </w:num>
   <w:num w:numId="28">
-    <w:abstractNumId w:val="10"/>
+    <w:abstractNumId w:val="11"/>
   </w:num>
   <w:num w:numId="29">
-    <w:abstractNumId w:val="10"/>
+    <w:abstractNumId w:val="11"/>
   </w:num>
   <w:num w:numId="30">
-    <w:abstractNumId w:val="10"/>
+    <w:abstractNumId w:val="11"/>
   </w:num>
   <w:num w:numId="31">
-    <w:abstractNumId w:val="10"/>
+    <w:abstractNumId w:val="11"/>
   </w:num>
   <w:num w:numId="32">
-    <w:abstractNumId w:val="10"/>
+    <w:abstractNumId w:val="11"/>
   </w:num>
   <w:num w:numId="33">
-    <w:abstractNumId w:val="10"/>
+    <w:abstractNumId w:val="11"/>
   </w:num>
   <w:num w:numId="34">
-    <w:abstractNumId w:val="10"/>
+    <w:abstractNumId w:val="11"/>
     <w:lvlOverride w:ilvl="0">
       <w:startOverride w:val="1"/>
     </w:lvlOverride>
   </w:num>
   <w:num w:numId="35">
-    <w:abstractNumId w:val="10"/>
+    <w:abstractNumId w:val="11"/>
   </w:num>
   <w:num w:numId="36">
-    <w:abstractNumId w:val="10"/>
+    <w:abstractNumId w:val="11"/>
   </w:num>
   <w:num w:numId="37">
-    <w:abstractNumId w:val="10"/>
+    <w:abstractNumId w:val="11"/>
   </w:num>
   <w:num w:numId="38">
-    <w:abstractNumId w:val="10"/>
+    <w:abstractNumId w:val="11"/>
   </w:num>
   <w:num w:numId="39">
-    <w:abstractNumId w:val="10"/>
+    <w:abstractNumId w:val="11"/>
   </w:num>
   <w:num w:numId="40">
-    <w:abstractNumId w:val="10"/>
+    <w:abstractNumId w:val="11"/>
   </w:num>
   <w:num w:numId="41">
-    <w:abstractNumId w:val="25"/>
+    <w:abstractNumId w:val="26"/>
   </w:num>
   <w:num w:numId="42">
-    <w:abstractNumId w:val="17"/>
+    <w:abstractNumId w:val="18"/>
   </w:num>
   <w:num w:numId="43">
-    <w:abstractNumId w:val="5"/>
+    <w:abstractNumId w:val="6"/>
   </w:num>
   <w:num w:numId="44">
-    <w:abstractNumId w:val="6"/>
+    <w:abstractNumId w:val="7"/>
   </w:num>
   <w:num w:numId="45">
-    <w:abstractNumId w:val="15"/>
+    <w:abstractNumId w:val="16"/>
   </w:num>
   <w:num w:numId="46">
     <w:abstractNumId w:val="1"/>
+  </w:num>
+  <w:num w:numId="47">
+    <w:abstractNumId w:val="2"/>
+  </w:num>
+  <w:num w:numId="48">
+    <w:abstractNumId w:val="27"/>
   </w:num>
 </w:numbering>
 </file>
@@ -14369,7 +15286,7 @@
   <a:extraClrSchemeLst/>
   <a:extLst>
     <a:ext uri="{05A4C25C-085E-4340-85A3-A5531E510DB2}">
-      <thm15:themeFamily xmlns="" xmlns:thm15="http://schemas.microsoft.com/office/thememl/2012/main" name="Office Theme" id="{62F939B6-93AF-4DB8-9C6B-D6C7DFDC589F}" vid="{4A3C46E8-61CC-4603-A589-7422A47A8E4A}"/>
+      <thm15:themeFamily xmlns:thm15="http://schemas.microsoft.com/office/thememl/2012/main" xmlns="" name="Office Theme" id="{62F939B6-93AF-4DB8-9C6B-D6C7DFDC589F}" vid="{4A3C46E8-61CC-4603-A589-7422A47A8E4A}"/>
     </a:ext>
   </a:extLst>
 </a:theme>

</xml_diff>